<commit_message>
Add transparent isometric front image
</commit_message>
<xml_diff>
--- a/Documentation/GW4203BDevNote.docx
+++ b/Documentation/GW4203BDevNote.docx
@@ -106,632 +106,23 @@
         <w:jc w:val="center"/>
       </w:pPr>
       <w:r>
-        <w:t>User’s</w:t>
-      </w:r>
-      <w:r>
-        <w:t xml:space="preserve"> Guide</w:t>
-      </w:r>
-    </w:p>
+        <w:t>Developer Note</w:t>
+      </w:r>
+    </w:p>
+    <w:p/>
     <w:p>
       <w:pPr>
-        <w:spacing w:after="0"/>
+        <w:jc w:val="center"/>
       </w:pPr>
       <w:r>
-        <w:br w:type="page"/>
-      </w:r>
-    </w:p>
-    <w:p>
-      <w:pPr>
-        <w:pStyle w:val="Heading1"/>
-      </w:pPr>
-      <w:r>
-        <w:lastRenderedPageBreak/>
-        <w:t>Overview</w:t>
-      </w:r>
-    </w:p>
-    <w:p>
-      <w:r>
-        <w:t>RAM2E II (GW4203B) provides the Apple IIe with 8 MB of auxiliary memory and enables double-high-resolution graphics and 80-column text display modes.</w:t>
-      </w:r>
-    </w:p>
-    <w:p>
-      <w:pPr>
-        <w:pStyle w:val="Heading2"/>
-      </w:pPr>
-      <w:r>
-        <w:t>Low-Power, SDRAM-Based Design</w:t>
-      </w:r>
-    </w:p>
-    <w:p>
-      <w:r>
-        <w:t xml:space="preserve">Thanks to a modern, low-power design, RAM2E II uses </w:t>
-      </w:r>
-      <w:r>
-        <w:t xml:space="preserve">only </w:t>
-      </w:r>
-      <w:r>
-        <w:t>0.2 watts</w:t>
-      </w:r>
-      <w:r>
-        <w:t xml:space="preserve"> (40 mA @ 5V)</w:t>
-      </w:r>
-      <w:r>
-        <w:t xml:space="preserve"> </w:t>
-      </w:r>
-      <w:r>
-        <w:t>in</w:t>
-      </w:r>
-      <w:r>
-        <w:t xml:space="preserve"> </w:t>
-      </w:r>
-      <w:r>
-        <w:t>typical</w:t>
-      </w:r>
-      <w:r>
-        <w:t xml:space="preserve"> use</w:t>
-      </w:r>
-      <w:r>
-        <w:t xml:space="preserve"> and 0.</w:t>
-      </w:r>
-      <w:r>
-        <w:t>4</w:t>
-      </w:r>
-      <w:r>
-        <w:t xml:space="preserve"> watts</w:t>
-      </w:r>
-      <w:r>
-        <w:t xml:space="preserve"> (80 mA @ 5V)</w:t>
-      </w:r>
-      <w:r>
-        <w:t xml:space="preserve"> in </w:t>
-      </w:r>
-      <w:r>
-        <w:t>heavy</w:t>
-      </w:r>
-      <w:r>
-        <w:t xml:space="preserve"> use</w:t>
-      </w:r>
-      <w:r>
-        <w:t xml:space="preserve"> </w:t>
-      </w:r>
-      <w:r>
-        <w:t xml:space="preserve">with </w:t>
-      </w:r>
-      <w:r>
-        <w:t>an accelerator</w:t>
-      </w:r>
-      <w:r>
-        <w:rPr>
-          <w:rStyle w:val="FootnoteReference"/>
-        </w:rPr>
-        <w:footnoteReference w:id="1"/>
-      </w:r>
-      <w:r>
-        <w:t>.</w:t>
-      </w:r>
-      <w:r>
-        <w:t xml:space="preserve"> In contrast, a</w:t>
-      </w:r>
-      <w:r>
-        <w:t xml:space="preserve"> typical 80-column card consumes over 1 watt of power, and a</w:t>
-      </w:r>
-      <w:r>
-        <w:t xml:space="preserve"> 1 MB RAMWorks III consumes 2 watts</w:t>
-      </w:r>
-      <w:r>
-        <w:t xml:space="preserve"> or </w:t>
-      </w:r>
-      <w:r>
-        <w:t>more.</w:t>
-      </w:r>
-      <w:r>
-        <w:t xml:space="preserve"> Unlike other IIe auxiliary memory cards, which are built with vintage asynchronous DRAM chips, RAM2E II uses modern SDRAM. This design allows for low power consumption and improved reliability over other memory cards using 15+ year old chips.</w:t>
-      </w:r>
-    </w:p>
-    <w:p>
-      <w:pPr>
-        <w:pStyle w:val="Heading2"/>
-      </w:pPr>
-      <w:r>
-        <w:t>Small Size, Low-Profile</w:t>
-      </w:r>
-    </w:p>
-    <w:p>
-      <w:r>
-        <w:t xml:space="preserve">RAM2E II features a small board outline and is the thinnest Apple IIe auxiliary memory card ever produced, at under 4mm thin. Small and thin dimensions improve the mechanical compatibility between RAM2E </w:t>
-      </w:r>
-      <w:proofErr w:type="gramStart"/>
-      <w:r>
-        <w:t>II</w:t>
-      </w:r>
-      <w:proofErr w:type="gramEnd"/>
-      <w:r>
-        <w:t xml:space="preserve"> and peripheral cards installed into the IIe's Slot 1.</w:t>
-      </w:r>
-    </w:p>
-    <w:p>
-      <w:pPr>
-        <w:pStyle w:val="Heading2"/>
-      </w:pPr>
-      <w:r>
-        <w:t>Adjustable Capacity, Highly Compatible</w:t>
-      </w:r>
-    </w:p>
-    <w:p>
-      <w:r>
-        <w:t>RAM2E II is highly compatible with existing software</w:t>
-      </w:r>
-      <w:r>
-        <w:t xml:space="preserve"> that </w:t>
-      </w:r>
-      <w:r>
-        <w:t>utilizes</w:t>
-      </w:r>
-      <w:r>
-        <w:t xml:space="preserve"> RAMWorks memory standard</w:t>
-      </w:r>
-      <w:r>
-        <w:t>. An adjustable capacity feature allows the memory size to be set to 64 kB, 512 kB, 1 MB, 4 MB, or 8 MB, improving compatibility with software expecting a particular memory capacity. Capacity settings can be set temporarily or saved in nonvolatile memory. The capacity adjustment utility is available on our websit</w:t>
-      </w:r>
-      <w:r>
-        <w:t>e:</w:t>
-      </w:r>
-      <w:r>
-        <w:t xml:space="preserve"> </w:t>
-      </w:r>
-      <w:hyperlink r:id="rId7" w:history="1">
-        <w:r>
-          <w:rPr>
-            <w:rStyle w:val="Hyperlink"/>
-          </w:rPr>
-          <w:t>http://garrettsworkshop.com</w:t>
-        </w:r>
-      </w:hyperlink>
-    </w:p>
-    <w:p>
-      <w:pPr>
-        <w:pStyle w:val="Heading2"/>
-      </w:pPr>
-      <w:r>
-        <w:t>Ecologically Friendly, Gold-Plated PCB</w:t>
-      </w:r>
-    </w:p>
-    <w:p>
-      <w:r>
-        <w:t xml:space="preserve">RAM2E II </w:t>
-      </w:r>
-      <w:r>
-        <w:t>is built with</w:t>
-      </w:r>
-      <w:r>
-        <w:t xml:space="preserve"> a lead-free, ENIG gold-plated, 4-layer PCB and is fully EU RoHS-compliant.</w:t>
-      </w:r>
-      <w:r>
-        <w:t xml:space="preserve"> </w:t>
-      </w:r>
-      <w:r>
-        <w:t>All units are tested extensively before shipment</w:t>
-      </w:r>
-      <w:r>
-        <w:t xml:space="preserve">, and </w:t>
-      </w:r>
-      <w:r>
-        <w:t>o</w:t>
-      </w:r>
-      <w:r>
-        <w:t>nly new parts are used to build RAM2E II</w:t>
-      </w:r>
-      <w:r>
-        <w:t>.</w:t>
-      </w:r>
-    </w:p>
-    <w:p>
-      <w:pPr>
-        <w:pStyle w:val="Heading2"/>
-      </w:pPr>
-      <w:r>
-        <w:t>Open-Source Design</w:t>
-      </w:r>
-    </w:p>
-    <w:p>
-      <w:r>
-        <w:t xml:space="preserve">RAM2E II's design is fully </w:t>
-      </w:r>
-      <w:proofErr w:type="gramStart"/>
-      <w:r>
-        <w:t>open-source</w:t>
-      </w:r>
-      <w:proofErr w:type="gramEnd"/>
-      <w:r>
-        <w:t>. The schematics, board layouts, CPLD firmware, and utility software are all freely available for commercial and noncommercial use. To download the design files, visit the Garrett's Workshop GitHub page</w:t>
-      </w:r>
-      <w:r>
-        <w:t>:</w:t>
-      </w:r>
-      <w:r>
-        <w:t xml:space="preserve"> </w:t>
-      </w:r>
-      <w:hyperlink r:id="rId8" w:history="1">
-        <w:r>
-          <w:rPr>
-            <w:rStyle w:val="Hyperlink"/>
-          </w:rPr>
-          <w:t>https://github.com/garrettsworkshop</w:t>
-        </w:r>
-      </w:hyperlink>
-    </w:p>
-    <w:p>
-      <w:pPr>
-        <w:pStyle w:val="Heading2"/>
-      </w:pPr>
-      <w:r>
-        <w:t xml:space="preserve">Note for Revision </w:t>
-      </w:r>
-      <w:proofErr w:type="gramStart"/>
-      <w:r>
-        <w:t>A</w:t>
-      </w:r>
-      <w:proofErr w:type="gramEnd"/>
-      <w:r>
-        <w:t xml:space="preserve"> Apple IIe Owners</w:t>
-      </w:r>
-    </w:p>
-    <w:p>
-      <w:r>
-        <w:t xml:space="preserve">If you own </w:t>
-      </w:r>
-      <w:r>
-        <w:t>the uncommon</w:t>
-      </w:r>
-      <w:r>
-        <w:t xml:space="preserve"> revision </w:t>
-      </w:r>
-      <w:proofErr w:type="gramStart"/>
-      <w:r>
-        <w:t>A</w:t>
-      </w:r>
-      <w:proofErr w:type="gramEnd"/>
-      <w:r>
-        <w:t xml:space="preserve"> Apple IIe and are interested in RAM2E II, please read this! RAM2E II requires a small modification to be compatible with the with the rev. </w:t>
-      </w:r>
-      <w:proofErr w:type="gramStart"/>
-      <w:r>
-        <w:t>A</w:t>
-      </w:r>
-      <w:proofErr w:type="gramEnd"/>
-      <w:r>
-        <w:t xml:space="preserve"> Apple IIe. The modification consists of removal of the “DHGR” jumper resistor</w:t>
-      </w:r>
-      <w:r>
-        <w:t xml:space="preserve"> or cutting the associated jumper trace</w:t>
-      </w:r>
-      <w:r>
-        <w:t>.</w:t>
-      </w:r>
-    </w:p>
-    <w:p>
-      <w:r>
-        <w:t xml:space="preserve">Revision A machines </w:t>
-      </w:r>
-      <w:r>
-        <w:t xml:space="preserve">can be identified by their part number </w:t>
-      </w:r>
-      <w:r>
-        <w:t>“</w:t>
-      </w:r>
-      <w:r>
-        <w:t>820-0064-A</w:t>
-      </w:r>
-      <w:r>
-        <w:t xml:space="preserve">” </w:t>
-      </w:r>
-      <w:r>
-        <w:t>printed at the top of the motherboard near the slots.</w:t>
-      </w:r>
-      <w:r>
-        <w:t xml:space="preserve"> </w:t>
-      </w:r>
-      <w:r>
-        <w:t xml:space="preserve">If you have a rev. </w:t>
-      </w:r>
-      <w:proofErr w:type="gramStart"/>
-      <w:r>
-        <w:t>A</w:t>
-      </w:r>
-      <w:proofErr w:type="gramEnd"/>
-      <w:r>
-        <w:t xml:space="preserve"> Apple IIe, please contact us before purchasing and we can make the modification before shipping your RAM2E unit. However, do note that with the modification made, RAM2E II will not support the double-high-resolution graphics display mode.</w:t>
-      </w:r>
-    </w:p>
-    <w:p>
-      <w:pPr>
-        <w:pStyle w:val="Heading2"/>
-      </w:pPr>
-      <w:r>
-        <w:lastRenderedPageBreak/>
-        <w:t>Note for A2Heaven VGA Scaler Owners</w:t>
-      </w:r>
-    </w:p>
-    <w:p>
-      <w:pPr>
-        <w:rPr>
-          <w:rFonts w:ascii="AppleSystemUIFont" w:hAnsi="AppleSystemUIFont" w:cs="AppleSystemUIFont"/>
-        </w:rPr>
-      </w:pPr>
-      <w:r>
-        <w:t>If you own the A2Heaven VGA Scaler and are interested in RAM2E II, please read this!</w:t>
-      </w:r>
-      <w:r>
-        <w:rPr>
-          <w:rFonts w:ascii="AppleSystemUIFont" w:hAnsi="AppleSystemUIFont" w:cs="AppleSystemUIFont"/>
-        </w:rPr>
-        <w:t xml:space="preserve"> There is a slight incompatibility between RAM2E II and the A2Heaven VGA Scaler as shipped.</w:t>
-      </w:r>
-    </w:p>
-    <w:p>
-      <w:pPr>
-        <w:rPr>
-          <w:rFonts w:ascii="AppleSystemUIFont" w:hAnsi="AppleSystemUIFont" w:cs="AppleSystemUIFont"/>
-        </w:rPr>
-      </w:pPr>
-      <w:r>
-        <w:rPr>
-          <w:rFonts w:ascii="AppleSystemUIFont" w:hAnsi="AppleSystemUIFont" w:cs="AppleSystemUIFont"/>
-        </w:rPr>
-        <w:t xml:space="preserve">As owners of the VGA Scaler will know, a </w:t>
-      </w:r>
-      <w:r>
-        <w:rPr>
-          <w:rFonts w:ascii="AppleSystemUIFont" w:hAnsi="AppleSystemUIFont" w:cs="AppleSystemUIFont"/>
-        </w:rPr>
-        <w:t xml:space="preserve">long </w:t>
-      </w:r>
-      <w:r>
-        <w:rPr>
-          <w:rFonts w:ascii="AppleSystemUIFont" w:hAnsi="AppleSystemUIFont" w:cs="AppleSystemUIFont"/>
-        </w:rPr>
-        <w:t>jumper wire is required to connect the VGA Scaler to the Apple IIe’s 14 MHz clock signal. This arrangement causes glitches in the 14 MHz clock signal and is therefore not compatible with RAM2E II. The solution to the problem is to use a special cable to connect the VGA Scaler to the 14 MHz clock</w:t>
-      </w:r>
-      <w:r>
-        <w:rPr>
-          <w:rFonts w:ascii="AppleSystemUIFont" w:hAnsi="AppleSystemUIFont" w:cs="AppleSystemUIFont"/>
-        </w:rPr>
-        <w:t xml:space="preserve"> in place of </w:t>
-      </w:r>
-      <w:r>
-        <w:rPr>
-          <w:rFonts w:ascii="AppleSystemUIFont" w:hAnsi="AppleSystemUIFont" w:cs="AppleSystemUIFont"/>
-        </w:rPr>
-        <w:t xml:space="preserve">the </w:t>
-      </w:r>
-      <w:r>
-        <w:rPr>
-          <w:rFonts w:ascii="AppleSystemUIFont" w:hAnsi="AppleSystemUIFont" w:cs="AppleSystemUIFont"/>
-        </w:rPr>
-        <w:t>cable</w:t>
-      </w:r>
-      <w:r>
-        <w:rPr>
-          <w:rFonts w:ascii="AppleSystemUIFont" w:hAnsi="AppleSystemUIFont" w:cs="AppleSystemUIFont"/>
-        </w:rPr>
-        <w:t xml:space="preserve"> supplied with the VGA Scaler. Please let us know if you plan to use RAM2E II with the VGA Scaler and we can include the requisite hardware to address the problem. </w:t>
-      </w:r>
-    </w:p>
-    <w:p>
-      <w:pPr>
-        <w:rPr>
-          <w:rFonts w:ascii="AppleSystemUIFont" w:hAnsi="AppleSystemUIFont" w:cs="AppleSystemUIFont"/>
-        </w:rPr>
-      </w:pPr>
-      <w:r>
-        <w:rPr>
-          <w:rFonts w:ascii="AppleSystemUIFont" w:hAnsi="AppleSystemUIFont" w:cs="AppleSystemUIFont"/>
-        </w:rPr>
-        <w:t xml:space="preserve">A more technical description of the issue with the A2Heaven VGA Scaler follows: The incompatibility involves the mishandling of the Apple II’s 14.318 MHz master clock signal by the VGA Scaler. The VGA Scaler connects to the 14.318 MHz clock through a long wire. The addition to the clock signal line of this wire in combination with the input capacitance of the VGA Scaler’s FPGA causes significant distortion to the clock waveform. This distortion includes ringing and long rise times. While the slower response time of the ICs in the Apple IIe makes </w:t>
-      </w:r>
-      <w:r>
-        <w:rPr>
-          <w:rFonts w:ascii="AppleSystemUIFont" w:hAnsi="AppleSystemUIFont" w:cs="AppleSystemUIFont"/>
-        </w:rPr>
-        <w:t>the Apple itself</w:t>
-      </w:r>
-      <w:r>
-        <w:rPr>
-          <w:rFonts w:ascii="AppleSystemUIFont" w:hAnsi="AppleSystemUIFont" w:cs="AppleSystemUIFont"/>
-        </w:rPr>
-        <w:t xml:space="preserve"> insensitive to this distortion of the clock signal, a more modern card such as RAM2E II is susceptible to these clock signal artifacts. In our testing, the jumper wire arrangement can cause instability and periodic memory errors in RAM2E II. Adding an additional </w:t>
-      </w:r>
-      <m:oMath>
-        <m:r>
-          <w:rPr>
-            <w:rFonts w:ascii="Cambria Math" w:hAnsi="Cambria Math" w:cs="AppleSystemUIFont"/>
-          </w:rPr>
-          <m:t xml:space="preserve">50 </m:t>
-        </m:r>
-        <m:r>
-          <m:rPr>
-            <m:sty m:val="p"/>
-          </m:rPr>
-          <w:rPr>
-            <w:rFonts w:ascii="Cambria Math" w:hAnsi="Cambria Math" w:cs="AppleSystemUIFont"/>
-          </w:rPr>
-          <m:t>Ω</m:t>
-        </m:r>
-      </m:oMath>
-      <w:r>
-        <w:rPr>
-          <w:rFonts w:ascii="AppleSystemUIFont" w:hAnsi="AppleSystemUIFont" w:cs="AppleSystemUIFont"/>
-        </w:rPr>
-        <w:t xml:space="preserve"> series resistance to the clock wire going to the VGA Scaler minimizes the impact of the wire arrangement and allows the system to run stably.</w:t>
-      </w:r>
-    </w:p>
-    <w:p>
-      <w:pPr>
-        <w:spacing w:after="0"/>
-        <w:rPr>
-          <w:rFonts w:ascii="AppleSystemUIFont" w:hAnsi="AppleSystemUIFont" w:cs="AppleSystemUIFont"/>
-        </w:rPr>
-      </w:pPr>
-      <w:r>
-        <w:rPr>
-          <w:rFonts w:ascii="AppleSystemUIFont" w:hAnsi="AppleSystemUIFont" w:cs="AppleSystemUIFont"/>
-        </w:rPr>
-        <w:br w:type="page"/>
-      </w:r>
-    </w:p>
-    <w:p>
-      <w:pPr>
-        <w:pStyle w:val="Heading1"/>
-      </w:pPr>
-      <w:r>
-        <w:lastRenderedPageBreak/>
-        <w:t>Installation</w:t>
-      </w:r>
-    </w:p>
-    <w:p>
-      <w:r>
-        <w:t>RAM2E II</w:t>
-      </w:r>
-      <w:r>
-        <w:t xml:space="preserve"> must be installed into the Apple IIe auxiliary slot. Do not install the card into one of the seven expansion card slots. Also ensure that </w:t>
-      </w:r>
-      <w:r>
-        <w:t>RAM2E II</w:t>
-      </w:r>
-      <w:r>
-        <w:t xml:space="preserve"> is inserted in the correct orientation. Markings on the card indicate the side which must face towards the power supply of the Apple IIe.</w:t>
-      </w:r>
-    </w:p>
-    <w:p>
-      <w:pPr>
-        <w:pStyle w:val="Heading1"/>
-      </w:pPr>
-      <w:r>
-        <w:t>Changing RAM Capacity</w:t>
-      </w:r>
-    </w:p>
-    <w:p>
-      <w:r>
-        <w:t>In order to maximize compatibility, the memory capacity of RAM2</w:t>
-      </w:r>
-      <w:r>
-        <w:t xml:space="preserve">E II </w:t>
-      </w:r>
-      <w:r>
-        <w:t>can be changed</w:t>
-      </w:r>
-      <w:r>
-        <w:t xml:space="preserve"> to </w:t>
-      </w:r>
-      <w:r>
-        <w:t xml:space="preserve">64 kilobytes, 512 kilobytes, 1 megabyte, 4 megabytes, or 8 megabytes. </w:t>
-      </w:r>
-      <w:r>
-        <w:t>The capacity can be set either temporarily until the Apple II</w:t>
-      </w:r>
-      <w:r>
-        <w:t>e</w:t>
-      </w:r>
-      <w:r>
-        <w:t xml:space="preserve"> is powered off, or in nonvolatile memory</w:t>
-      </w:r>
-      <w:r>
-        <w:t xml:space="preserve"> </w:t>
-      </w:r>
-      <w:r>
-        <w:t>where the setting will persist.</w:t>
-      </w:r>
-    </w:p>
-    <w:p>
-      <w:r>
-        <w:t xml:space="preserve">Capacity adjustment is accomplished using the “GWRAM” utility program available for download </w:t>
-      </w:r>
-      <w:r>
-        <w:t xml:space="preserve">from </w:t>
-      </w:r>
-      <w:r>
-        <w:t xml:space="preserve">our website at </w:t>
-      </w:r>
-      <w:hyperlink r:id="rId9" w:history="1">
-        <w:r>
-          <w:rPr>
-            <w:rStyle w:val="Hyperlink"/>
-          </w:rPr>
-          <w:t>http://garrettsworkshop.com/</w:t>
-        </w:r>
-        <w:r>
-          <w:rPr>
-            <w:rStyle w:val="Hyperlink"/>
-          </w:rPr>
-          <w:t>files/GWRAM/GWRAM.po</w:t>
-        </w:r>
-      </w:hyperlink>
-      <w:r>
-        <w:t>. The program is packaged as a 140 kB</w:t>
-      </w:r>
-      <w:r>
-        <w:t xml:space="preserve"> .po format</w:t>
-      </w:r>
-      <w:r>
-        <w:t xml:space="preserve"> disk image containing the GWRAM utility </w:t>
-      </w:r>
-      <w:r>
-        <w:t>and</w:t>
-      </w:r>
-      <w:r>
-        <w:t xml:space="preserve"> </w:t>
-      </w:r>
-      <w:proofErr w:type="spellStart"/>
-      <w:r>
-        <w:t>ProDOS</w:t>
-      </w:r>
-      <w:proofErr w:type="spellEnd"/>
-      <w:r>
-        <w:t xml:space="preserve"> 2.4.2</w:t>
-      </w:r>
-      <w:r>
-        <w:t>.</w:t>
-      </w:r>
-    </w:p>
-    <w:p>
-      <w:r>
-        <w:t xml:space="preserve">After launching </w:t>
-      </w:r>
-      <w:r>
-        <w:t xml:space="preserve">GWRAM </w:t>
-      </w:r>
-      <w:r>
-        <w:t>on an Apple II</w:t>
-      </w:r>
-      <w:r>
-        <w:t>e</w:t>
-      </w:r>
-      <w:r>
-        <w:t xml:space="preserve"> with a RAM2</w:t>
-      </w:r>
-      <w:r>
-        <w:t>E</w:t>
-      </w:r>
-      <w:r>
-        <w:t xml:space="preserve"> II card, the following menu is </w:t>
-      </w:r>
-      <w:r>
-        <w:t>shown</w:t>
-      </w:r>
-      <w:r>
-        <w:t>:</w:t>
-      </w:r>
-    </w:p>
-    <w:p>
-      <w:r>
         <w:rPr>
           <w:noProof/>
         </w:rPr>
         <w:drawing>
-          <wp:inline distT="0" distB="0" distL="0" distR="0" wp14:anchorId="74B9D876" wp14:editId="1D693BC0">
-            <wp:extent cx="5943600" cy="4116070"/>
+          <wp:inline distT="0" distB="0" distL="0" distR="0" wp14:anchorId="730E42E8" wp14:editId="6F57A938">
+            <wp:extent cx="4571206" cy="2971800"/>
             <wp:effectExtent l="0" t="0" r="0" b="0"/>
-            <wp:docPr id="5" name="Picture 5"/>
+            <wp:docPr id="1" name="Picture 1"/>
             <wp:cNvGraphicFramePr>
               <a:graphicFrameLocks xmlns:a="http://schemas.openxmlformats.org/drawingml/2006/main" noChangeAspect="1"/>
             </wp:cNvGraphicFramePr>
@@ -739,11 +130,11 @@
               <a:graphicData uri="http://schemas.openxmlformats.org/drawingml/2006/picture">
                 <pic:pic xmlns:pic="http://schemas.openxmlformats.org/drawingml/2006/picture">
                   <pic:nvPicPr>
-                    <pic:cNvPr id="5" name="Menu.png"/>
+                    <pic:cNvPr id="1" name="FrontIsomTransparent.png"/>
                     <pic:cNvPicPr/>
                   </pic:nvPicPr>
                   <pic:blipFill>
-                    <a:blip r:embed="rId10" cstate="print">
+                    <a:blip r:embed="rId7" cstate="print">
                       <a:extLst>
                         <a:ext uri="{28A0092B-C50C-407E-A947-70E740481C1C}">
                           <a14:useLocalDpi xmlns:a14="http://schemas.microsoft.com/office/drawing/2010/main" val="0"/>
@@ -757,7 +148,7 @@
                   <pic:spPr>
                     <a:xfrm>
                       <a:off x="0" y="0"/>
-                      <a:ext cx="5943600" cy="4116070"/>
+                      <a:ext cx="4571206" cy="2971800"/>
                     </a:xfrm>
                     <a:prstGeom prst="rect">
                       <a:avLst/>
@@ -769,30 +160,8 @@
           </wp:inline>
         </w:drawing>
       </w:r>
-    </w:p>
-    <w:p>
-      <w:r>
-        <w:t>For example, b</w:t>
-      </w:r>
-      <w:r>
-        <w:t xml:space="preserve">y pressing the “1” key, the capacity can be set to </w:t>
-      </w:r>
-      <w:r>
-        <w:t xml:space="preserve">64 kilobytes </w:t>
-      </w:r>
-      <w:r>
-        <w:t xml:space="preserve">until the computer is powered off. By pressing Apple+1 (open-Apple or closed-Apple), the </w:t>
-      </w:r>
-      <w:proofErr w:type="gramStart"/>
-      <w:r>
-        <w:t>64 kilobyte</w:t>
-      </w:r>
-      <w:proofErr w:type="gramEnd"/>
-      <w:r>
-        <w:t xml:space="preserve"> capacity</w:t>
-      </w:r>
-      <w:r>
-        <w:t xml:space="preserve"> setting can be saved in nonvolatile memory as well, so that it is restored on power-up.</w:t>
+      <w:r>
+        <w:br w:type="page"/>
       </w:r>
     </w:p>
     <w:p>
@@ -801,2124 +170,137 @@
       </w:pPr>
       <w:r>
         <w:lastRenderedPageBreak/>
-        <w:t>Technical Specifications</w:t>
-      </w:r>
-    </w:p>
-    <w:p>
-      <w:pPr>
-        <w:pStyle w:val="Heading2"/>
-      </w:pPr>
-      <w:r>
-        <w:t>Physical Dimensions</w:t>
-      </w:r>
-    </w:p>
-    <w:tbl>
-      <w:tblPr>
-        <w:tblStyle w:val="TableGrid"/>
-        <w:tblW w:w="0" w:type="auto"/>
-        <w:tblCellMar>
-          <w:top w:w="43" w:type="dxa"/>
-          <w:left w:w="115" w:type="dxa"/>
-          <w:bottom w:w="43" w:type="dxa"/>
-          <w:right w:w="115" w:type="dxa"/>
-        </w:tblCellMar>
-        <w:tblLook w:val="04A0" w:firstRow="1" w:lastRow="0" w:firstColumn="1" w:lastColumn="0" w:noHBand="0" w:noVBand="1"/>
-      </w:tblPr>
-      <w:tblGrid>
-        <w:gridCol w:w="1286"/>
-        <w:gridCol w:w="2450"/>
-      </w:tblGrid>
-      <w:tr>
-        <w:trPr>
-          <w:trHeight w:val="293"/>
-        </w:trPr>
-        <w:tc>
-          <w:tcPr>
-            <w:tcW w:w="0" w:type="auto"/>
-            <w:tcBorders>
-              <w:bottom w:val="single" w:sz="12" w:space="0" w:color="auto"/>
-              <w:right w:val="single" w:sz="12" w:space="0" w:color="auto"/>
-            </w:tcBorders>
-            <w:shd w:val="clear" w:color="auto" w:fill="E7E6E6" w:themeFill="background2"/>
-            <w:vAlign w:val="bottom"/>
-          </w:tcPr>
-          <w:p>
-            <w:pPr>
-              <w:pStyle w:val="NoSpacing"/>
-              <w:jc w:val="right"/>
-              <w:rPr>
-                <w:b/>
-                <w:bCs/>
-              </w:rPr>
-            </w:pPr>
-            <w:r>
-              <w:rPr>
-                <w:b/>
-                <w:bCs/>
-              </w:rPr>
-              <w:t>Parameter</w:t>
-            </w:r>
-          </w:p>
-        </w:tc>
-        <w:tc>
-          <w:tcPr>
-            <w:tcW w:w="0" w:type="auto"/>
-            <w:tcBorders>
-              <w:left w:val="single" w:sz="12" w:space="0" w:color="auto"/>
-              <w:bottom w:val="single" w:sz="12" w:space="0" w:color="auto"/>
-            </w:tcBorders>
-            <w:shd w:val="clear" w:color="auto" w:fill="E7E6E6" w:themeFill="background2"/>
-            <w:vAlign w:val="bottom"/>
-          </w:tcPr>
-          <w:p>
-            <w:pPr>
-              <w:pStyle w:val="NoSpacing"/>
-              <w:jc w:val="center"/>
-              <w:rPr>
-                <w:rFonts w:ascii="Calibri" w:eastAsia="Calibri" w:hAnsi="Calibri" w:cs="Times New Roman"/>
-                <w:b/>
-                <w:bCs/>
-              </w:rPr>
-            </w:pPr>
-            <w:r>
-              <w:rPr>
-                <w:rFonts w:ascii="Calibri" w:eastAsia="Calibri" w:hAnsi="Calibri" w:cs="Times New Roman"/>
-                <w:b/>
-                <w:bCs/>
-              </w:rPr>
-              <w:t>Value</w:t>
-            </w:r>
-          </w:p>
-        </w:tc>
-      </w:tr>
-      <w:tr>
-        <w:trPr>
-          <w:trHeight w:val="293"/>
-        </w:trPr>
-        <w:tc>
-          <w:tcPr>
-            <w:tcW w:w="0" w:type="auto"/>
-            <w:tcBorders>
-              <w:top w:val="single" w:sz="12" w:space="0" w:color="auto"/>
-              <w:right w:val="single" w:sz="12" w:space="0" w:color="auto"/>
-            </w:tcBorders>
-            <w:shd w:val="clear" w:color="auto" w:fill="E7E6E6" w:themeFill="background2"/>
-            <w:vAlign w:val="center"/>
-          </w:tcPr>
-          <w:p>
-            <w:pPr>
-              <w:pStyle w:val="NoSpacing"/>
-              <w:jc w:val="right"/>
-              <w:rPr>
-                <w:b/>
-                <w:bCs/>
-              </w:rPr>
-            </w:pPr>
-            <w:r>
-              <w:rPr>
-                <w:b/>
-                <w:bCs/>
-              </w:rPr>
-              <w:t>Height</w:t>
-            </w:r>
-          </w:p>
-        </w:tc>
-        <w:tc>
-          <w:tcPr>
-            <w:tcW w:w="0" w:type="auto"/>
-            <w:tcBorders>
-              <w:top w:val="single" w:sz="12" w:space="0" w:color="auto"/>
-              <w:left w:val="single" w:sz="12" w:space="0" w:color="auto"/>
-            </w:tcBorders>
-            <w:shd w:val="clear" w:color="auto" w:fill="auto"/>
-            <w:vAlign w:val="center"/>
-          </w:tcPr>
-          <w:p>
-            <w:pPr>
-              <w:pStyle w:val="NoSpacing"/>
-            </w:pPr>
-            <m:oMathPara>
-              <m:oMath>
-                <m:r>
-                  <w:rPr>
-                    <w:rFonts w:ascii="Cambria Math" w:hAnsi="Cambria Math"/>
-                  </w:rPr>
-                  <m:t xml:space="preserve">50.038 </m:t>
-                </m:r>
-                <m:r>
-                  <m:rPr>
-                    <m:sty m:val="p"/>
-                  </m:rPr>
-                  <w:rPr>
-                    <w:rFonts w:ascii="Cambria Math" w:hAnsi="Cambria Math"/>
-                  </w:rPr>
-                  <m:t>mm±0.2 mm</m:t>
-                </m:r>
-              </m:oMath>
-            </m:oMathPara>
-          </w:p>
-        </w:tc>
-      </w:tr>
-      <w:tr>
-        <w:trPr>
-          <w:trHeight w:val="293"/>
-        </w:trPr>
-        <w:tc>
-          <w:tcPr>
-            <w:tcW w:w="0" w:type="auto"/>
-            <w:tcBorders>
-              <w:right w:val="single" w:sz="12" w:space="0" w:color="auto"/>
-            </w:tcBorders>
-            <w:shd w:val="clear" w:color="auto" w:fill="E7E6E6" w:themeFill="background2"/>
-            <w:vAlign w:val="center"/>
-          </w:tcPr>
-          <w:p>
-            <w:pPr>
-              <w:pStyle w:val="NoSpacing"/>
-              <w:jc w:val="right"/>
-              <w:rPr>
-                <w:b/>
-                <w:bCs/>
-              </w:rPr>
-            </w:pPr>
-            <w:r>
-              <w:rPr>
-                <w:b/>
-                <w:bCs/>
-              </w:rPr>
-              <w:t>Width</w:t>
-            </w:r>
-          </w:p>
-        </w:tc>
-        <w:tc>
-          <w:tcPr>
-            <w:tcW w:w="0" w:type="auto"/>
-            <w:tcBorders>
-              <w:left w:val="single" w:sz="12" w:space="0" w:color="auto"/>
-            </w:tcBorders>
-            <w:shd w:val="clear" w:color="auto" w:fill="auto"/>
-            <w:vAlign w:val="center"/>
-          </w:tcPr>
-          <w:p>
-            <w:pPr>
-              <w:pStyle w:val="NoSpacing"/>
-            </w:pPr>
-            <m:oMathPara>
-              <m:oMath>
-                <m:r>
-                  <w:rPr>
-                    <w:rFonts w:ascii="Cambria Math" w:hAnsi="Cambria Math"/>
-                  </w:rPr>
-                  <m:t xml:space="preserve">78.232 </m:t>
-                </m:r>
-                <m:r>
-                  <m:rPr>
-                    <m:sty m:val="p"/>
-                  </m:rPr>
-                  <w:rPr>
-                    <w:rFonts w:ascii="Cambria Math" w:hAnsi="Cambria Math"/>
-                  </w:rPr>
-                  <m:t>mm±0.2 mm</m:t>
-                </m:r>
-              </m:oMath>
-            </m:oMathPara>
-          </w:p>
-        </w:tc>
-      </w:tr>
-      <w:tr>
-        <w:trPr>
-          <w:trHeight w:val="293"/>
-        </w:trPr>
-        <w:tc>
-          <w:tcPr>
-            <w:tcW w:w="0" w:type="auto"/>
-            <w:tcBorders>
-              <w:right w:val="single" w:sz="12" w:space="0" w:color="auto"/>
-            </w:tcBorders>
-            <w:shd w:val="clear" w:color="auto" w:fill="E7E6E6" w:themeFill="background2"/>
-            <w:vAlign w:val="center"/>
-          </w:tcPr>
-          <w:p>
-            <w:pPr>
-              <w:pStyle w:val="NoSpacing"/>
-              <w:jc w:val="right"/>
-              <w:rPr>
-                <w:b/>
-                <w:bCs/>
-              </w:rPr>
-            </w:pPr>
-            <w:r>
-              <w:rPr>
-                <w:b/>
-                <w:bCs/>
-              </w:rPr>
-              <w:t>Thickness</w:t>
-            </w:r>
-          </w:p>
-        </w:tc>
-        <w:tc>
-          <w:tcPr>
-            <w:tcW w:w="0" w:type="auto"/>
-            <w:tcBorders>
-              <w:left w:val="single" w:sz="12" w:space="0" w:color="auto"/>
-            </w:tcBorders>
-            <w:shd w:val="clear" w:color="auto" w:fill="auto"/>
-            <w:vAlign w:val="center"/>
-          </w:tcPr>
-          <w:p>
-            <w:pPr>
-              <w:pStyle w:val="NoSpacing"/>
-            </w:pPr>
-            <m:oMathPara>
-              <m:oMath>
-                <m:r>
-                  <w:rPr>
-                    <w:rFonts w:ascii="Cambria Math" w:hAnsi="Cambria Math"/>
-                  </w:rPr>
-                  <m:t xml:space="preserve">&lt;4 </m:t>
-                </m:r>
-                <m:r>
-                  <m:rPr>
-                    <m:sty m:val="p"/>
-                  </m:rPr>
-                  <w:rPr>
-                    <w:rFonts w:ascii="Cambria Math" w:hAnsi="Cambria Math"/>
-                  </w:rPr>
-                  <m:t>mm</m:t>
-                </m:r>
-              </m:oMath>
-            </m:oMathPara>
-          </w:p>
-        </w:tc>
-      </w:tr>
-      <w:tr>
-        <w:trPr>
-          <w:trHeight w:val="293"/>
-        </w:trPr>
-        <w:tc>
-          <w:tcPr>
-            <w:tcW w:w="0" w:type="auto"/>
-            <w:tcBorders>
-              <w:right w:val="single" w:sz="12" w:space="0" w:color="auto"/>
-            </w:tcBorders>
-            <w:shd w:val="clear" w:color="auto" w:fill="E7E6E6" w:themeFill="background2"/>
-            <w:vAlign w:val="center"/>
-          </w:tcPr>
-          <w:p>
-            <w:pPr>
-              <w:pStyle w:val="NoSpacing"/>
-              <w:jc w:val="right"/>
-              <w:rPr>
-                <w:b/>
-                <w:bCs/>
-              </w:rPr>
-            </w:pPr>
-            <w:r>
-              <w:rPr>
-                <w:b/>
-                <w:bCs/>
-              </w:rPr>
-              <w:t>Weight</w:t>
-            </w:r>
-          </w:p>
-        </w:tc>
-        <w:tc>
-          <w:tcPr>
-            <w:tcW w:w="0" w:type="auto"/>
-            <w:tcBorders>
-              <w:left w:val="single" w:sz="12" w:space="0" w:color="auto"/>
-            </w:tcBorders>
-            <w:shd w:val="clear" w:color="auto" w:fill="auto"/>
-            <w:vAlign w:val="center"/>
-          </w:tcPr>
-          <w:p>
-            <w:pPr>
-              <w:pStyle w:val="NoSpacing"/>
-            </w:pPr>
-            <m:oMathPara>
-              <m:oMath>
-                <m:r>
-                  <w:rPr>
-                    <w:rFonts w:ascii="Cambria Math" w:hAnsi="Cambria Math"/>
-                  </w:rPr>
-                  <m:t xml:space="preserve">&lt; 28 </m:t>
-                </m:r>
-                <m:r>
-                  <m:rPr>
-                    <m:sty m:val="p"/>
-                  </m:rPr>
-                  <w:rPr>
-                    <w:rFonts w:ascii="Cambria Math" w:hAnsi="Cambria Math"/>
-                  </w:rPr>
-                  <m:t>g</m:t>
-                </m:r>
-              </m:oMath>
-            </m:oMathPara>
-          </w:p>
-        </w:tc>
-      </w:tr>
-    </w:tbl>
-    <w:p>
-      <w:pPr>
-        <w:pStyle w:val="Heading2"/>
-      </w:pPr>
-      <w:r>
-        <w:t>Electrical Specifications</w:t>
-      </w:r>
-    </w:p>
-    <w:p>
-      <w:r>
-        <w:t>Specifications are valid over</w:t>
-      </w:r>
-      <w:r>
-        <w:t xml:space="preserve"> temperature range of </w:t>
-      </w:r>
-      <m:oMath>
-        <m:r>
-          <w:rPr>
-            <w:rFonts w:ascii="Cambria Math" w:eastAsia="Times New Roman" w:hAnsi="Cambria Math" w:cs="Times New Roman"/>
-          </w:rPr>
-          <m:t xml:space="preserve">0 </m:t>
-        </m:r>
-        <m:r>
-          <m:rPr>
-            <m:sty m:val="p"/>
-          </m:rPr>
-          <w:rPr>
-            <w:rFonts w:ascii="Cambria Math" w:eastAsia="Times New Roman" w:hAnsi="Cambria Math" w:cs="Times New Roman"/>
-          </w:rPr>
-          <m:t>°C</m:t>
-        </m:r>
-        <m:r>
-          <w:rPr>
-            <w:rFonts w:ascii="Cambria Math" w:eastAsia="Times New Roman" w:hAnsi="Cambria Math" w:cs="Times New Roman"/>
-          </w:rPr>
-          <m:t xml:space="preserve">-85 </m:t>
-        </m:r>
-        <m:r>
-          <m:rPr>
-            <m:sty m:val="p"/>
-          </m:rPr>
-          <w:rPr>
-            <w:rFonts w:ascii="Cambria Math" w:eastAsia="Times New Roman" w:hAnsi="Cambria Math" w:cs="Times New Roman"/>
-          </w:rPr>
-          <m:t>°C</m:t>
-        </m:r>
-      </m:oMath>
-      <w:r>
-        <w:rPr>
-          <w:rFonts w:ascii="Calibri Light" w:eastAsia="Times New Roman" w:hAnsi="Calibri Light" w:cs="Times New Roman"/>
-        </w:rPr>
+        <w:t xml:space="preserve">Information for Developers: </w:t>
+      </w:r>
+      <w:r>
+        <w:t>RAM2E II Command Set</w:t>
+      </w:r>
+    </w:p>
+    <w:p>
+      <w:r>
+        <w:t xml:space="preserve">RAM2E II supports a proprietary command set to facilitate software access to the special features of the card (for example to adjust the RAM capacity). The content of a command consists of an 8-bit command number and an 8-bit argument. Commands are issued by repeated writes to the RAMWorks bank register at $C073. To issue a command, a series of </w:t>
+      </w:r>
+      <w:r>
+        <w:t>eight</w:t>
+      </w:r>
+      <w:r>
+        <w:t xml:space="preserve"> write accesses to the </w:t>
+      </w:r>
+      <w:r>
+        <w:t xml:space="preserve">RAMWorks </w:t>
+      </w:r>
+      <w:r>
+        <w:t>bank register</w:t>
+      </w:r>
+      <w:r>
+        <w:t xml:space="preserve"> at address $C073</w:t>
+      </w:r>
+      <w:r>
         <w:t xml:space="preserve"> </w:t>
       </w:r>
       <w:r>
-        <w:t xml:space="preserve">and </w:t>
-      </w:r>
-      <m:oMath>
-        <m:sSub>
-          <m:sSubPr>
-            <m:ctrlPr>
-              <w:rPr>
-                <w:rFonts w:ascii="Cambria Math" w:eastAsia="Times New Roman" w:hAnsi="Cambria Math" w:cs="Times New Roman"/>
-                <w:i/>
-              </w:rPr>
-            </m:ctrlPr>
-          </m:sSubPr>
-          <m:e>
-            <m:r>
-              <w:rPr>
-                <w:rFonts w:ascii="Cambria Math" w:eastAsia="Times New Roman" w:hAnsi="Cambria Math" w:cs="Times New Roman"/>
-              </w:rPr>
-              <m:t>V</m:t>
-            </m:r>
-          </m:e>
-          <m:sub>
-            <m:r>
-              <w:rPr>
-                <w:rFonts w:ascii="Cambria Math" w:eastAsia="Times New Roman" w:hAnsi="Cambria Math" w:cs="Times New Roman"/>
-              </w:rPr>
-              <m:t>CC</m:t>
-            </m:r>
-          </m:sub>
-        </m:sSub>
-        <m:r>
-          <w:rPr>
-            <w:rFonts w:ascii="Cambria Math" w:eastAsia="Times New Roman" w:hAnsi="Cambria Math" w:cs="Times New Roman"/>
-          </w:rPr>
-          <m:t xml:space="preserve"> = 4.5 </m:t>
-        </m:r>
-        <m:r>
-          <m:rPr>
-            <m:sty m:val="p"/>
-          </m:rPr>
-          <w:rPr>
-            <w:rFonts w:ascii="Cambria Math" w:eastAsia="Times New Roman" w:hAnsi="Cambria Math" w:cs="Times New Roman"/>
-          </w:rPr>
-          <m:t>V</m:t>
-        </m:r>
-        <m:r>
-          <w:rPr>
-            <w:rFonts w:ascii="Cambria Math" w:eastAsia="Times New Roman" w:hAnsi="Cambria Math" w:cs="Times New Roman"/>
-          </w:rPr>
-          <m:t xml:space="preserve">-5.5 </m:t>
-        </m:r>
-        <m:r>
-          <m:rPr>
-            <m:sty m:val="p"/>
-          </m:rPr>
-          <w:rPr>
-            <w:rFonts w:ascii="Cambria Math" w:eastAsia="Times New Roman" w:hAnsi="Cambria Math" w:cs="Times New Roman"/>
-          </w:rPr>
-          <m:t>V</m:t>
-        </m:r>
-      </m:oMath>
-      <w:r>
-        <w:rPr>
-          <w:rFonts w:eastAsiaTheme="minorEastAsia"/>
-          <w:iCs/>
-        </w:rPr>
+        <w:t>is</w:t>
+      </w:r>
+      <w:r>
+        <w:t xml:space="preserve"> required.</w:t>
+      </w:r>
+      <w:r>
+        <w:t xml:space="preserve"> </w:t>
+      </w:r>
+      <w:r>
+        <w:t xml:space="preserve">Each of the eight bytes must be written within seven PHI0 clocks of the submission of the previous byte or the command will not be accepted. This prevents ordinary RAMWorks bank switches from inadvertently triggering a command submission. </w:t>
+      </w:r>
+      <w:r>
+        <w:t xml:space="preserve"> </w:t>
+      </w:r>
+      <w:r>
+        <w:t>In the first part of the command sequence, six</w:t>
+      </w:r>
+      <w:r>
+        <w:t xml:space="preserve"> magic numbers must be written in sequence to </w:t>
+      </w:r>
+      <w:r>
+        <w:t>$C073</w:t>
+      </w:r>
+      <w:r>
         <w:t>.</w:t>
       </w:r>
-    </w:p>
-    <w:tbl>
-      <w:tblPr>
-        <w:tblStyle w:val="TableGrid"/>
-        <w:tblW w:w="0" w:type="auto"/>
-        <w:tblCellMar>
-          <w:top w:w="43" w:type="dxa"/>
-          <w:left w:w="115" w:type="dxa"/>
-          <w:bottom w:w="43" w:type="dxa"/>
-          <w:right w:w="115" w:type="dxa"/>
-        </w:tblCellMar>
-        <w:tblLook w:val="04A0" w:firstRow="1" w:lastRow="0" w:firstColumn="1" w:lastColumn="0" w:noHBand="0" w:noVBand="1"/>
-      </w:tblPr>
-      <w:tblGrid>
-        <w:gridCol w:w="1838"/>
-        <w:gridCol w:w="1347"/>
-        <w:gridCol w:w="3780"/>
-      </w:tblGrid>
-      <w:tr>
-        <w:trPr>
-          <w:trHeight w:val="293"/>
-        </w:trPr>
-        <w:tc>
-          <w:tcPr>
-            <w:tcW w:w="0" w:type="auto"/>
-            <w:tcBorders>
-              <w:bottom w:val="single" w:sz="12" w:space="0" w:color="auto"/>
-              <w:right w:val="single" w:sz="12" w:space="0" w:color="auto"/>
-            </w:tcBorders>
-            <w:shd w:val="clear" w:color="auto" w:fill="E7E6E6" w:themeFill="background2"/>
-            <w:vAlign w:val="bottom"/>
-          </w:tcPr>
-          <w:p>
-            <w:pPr>
-              <w:pStyle w:val="NoSpacing"/>
-              <w:jc w:val="right"/>
-              <w:rPr>
-                <w:b/>
-                <w:bCs/>
-              </w:rPr>
-            </w:pPr>
-            <w:r>
-              <w:rPr>
-                <w:b/>
-                <w:bCs/>
-              </w:rPr>
-              <w:t>Parameter</w:t>
-            </w:r>
-          </w:p>
-        </w:tc>
-        <w:tc>
-          <w:tcPr>
-            <w:tcW w:w="0" w:type="auto"/>
-            <w:tcBorders>
-              <w:left w:val="single" w:sz="12" w:space="0" w:color="auto"/>
-              <w:bottom w:val="single" w:sz="12" w:space="0" w:color="auto"/>
-            </w:tcBorders>
-            <w:shd w:val="clear" w:color="auto" w:fill="E7E6E6" w:themeFill="background2"/>
-            <w:vAlign w:val="bottom"/>
-          </w:tcPr>
-          <w:p>
-            <w:pPr>
-              <w:pStyle w:val="NoSpacing"/>
-              <w:jc w:val="center"/>
-              <w:rPr>
-                <w:rFonts w:ascii="Calibri" w:eastAsia="Calibri" w:hAnsi="Calibri" w:cs="Times New Roman"/>
-                <w:b/>
-                <w:bCs/>
-              </w:rPr>
-            </w:pPr>
-            <w:r>
-              <w:rPr>
-                <w:rFonts w:ascii="Calibri" w:eastAsia="Calibri" w:hAnsi="Calibri" w:cs="Times New Roman"/>
-                <w:b/>
-                <w:bCs/>
-              </w:rPr>
-              <w:t>Value</w:t>
-            </w:r>
-          </w:p>
-        </w:tc>
-        <w:tc>
-          <w:tcPr>
-            <w:tcW w:w="0" w:type="auto"/>
-            <w:tcBorders>
-              <w:bottom w:val="single" w:sz="12" w:space="0" w:color="auto"/>
-            </w:tcBorders>
-            <w:shd w:val="clear" w:color="auto" w:fill="E7E6E6" w:themeFill="background2"/>
-            <w:vAlign w:val="bottom"/>
-          </w:tcPr>
-          <w:p>
-            <w:pPr>
-              <w:pStyle w:val="NoSpacing"/>
-              <w:jc w:val="center"/>
-              <w:rPr>
-                <w:rFonts w:ascii="Calibri" w:eastAsia="Calibri" w:hAnsi="Calibri" w:cs="Times New Roman"/>
-                <w:b/>
-                <w:bCs/>
-              </w:rPr>
-            </w:pPr>
-            <w:r>
-              <w:rPr>
-                <w:rFonts w:ascii="Calibri" w:eastAsia="Calibri" w:hAnsi="Calibri" w:cs="Times New Roman"/>
-                <w:b/>
-                <w:bCs/>
-              </w:rPr>
-              <w:t>Conditions</w:t>
-            </w:r>
-          </w:p>
-        </w:tc>
-      </w:tr>
-      <w:tr>
-        <w:trPr>
-          <w:trHeight w:val="293"/>
-        </w:trPr>
-        <w:tc>
-          <w:tcPr>
-            <w:tcW w:w="0" w:type="auto"/>
-            <w:tcBorders>
-              <w:top w:val="single" w:sz="12" w:space="0" w:color="auto"/>
-              <w:bottom w:val="single" w:sz="8" w:space="0" w:color="auto"/>
-              <w:right w:val="single" w:sz="12" w:space="0" w:color="auto"/>
-            </w:tcBorders>
-            <w:shd w:val="clear" w:color="auto" w:fill="E7E6E6" w:themeFill="background2"/>
-            <w:vAlign w:val="center"/>
-          </w:tcPr>
-          <w:p>
-            <w:pPr>
-              <w:pStyle w:val="NoSpacing"/>
-              <w:jc w:val="right"/>
-              <w:rPr>
-                <w:b/>
-                <w:bCs/>
-              </w:rPr>
-            </w:pPr>
-            <w:r>
-              <w:rPr>
-                <w:rFonts w:eastAsiaTheme="minorEastAsia"/>
-                <w:b/>
-                <w:bCs/>
-              </w:rPr>
-              <w:t xml:space="preserve"> </w:t>
-            </w:r>
-            <m:oMath>
-              <m:sSub>
-                <m:sSubPr>
-                  <m:ctrlPr>
-                    <w:rPr>
-                      <w:rFonts w:ascii="Cambria Math" w:hAnsi="Cambria Math"/>
-                      <w:b/>
-                      <w:bCs/>
-                      <w:i/>
-                    </w:rPr>
-                  </m:ctrlPr>
-                </m:sSubPr>
-                <m:e>
-                  <m:sSub>
-                    <m:sSubPr>
-                      <m:ctrlPr>
-                        <w:rPr>
-                          <w:rFonts w:ascii="Cambria Math" w:hAnsi="Cambria Math"/>
-                          <w:b/>
-                          <w:bCs/>
-                          <w:i/>
-                        </w:rPr>
-                      </m:ctrlPr>
-                    </m:sSubPr>
-                    <m:e>
-                      <m:r>
-                        <m:rPr>
-                          <m:sty m:val="bi"/>
-                        </m:rPr>
-                        <w:rPr>
-                          <w:rFonts w:ascii="Cambria Math" w:hAnsi="Cambria Math"/>
-                        </w:rPr>
-                        <m:t>V</m:t>
-                      </m:r>
-                    </m:e>
-                    <m:sub>
-                      <m:r>
-                        <m:rPr>
-                          <m:sty m:val="bi"/>
-                        </m:rPr>
-                        <w:rPr>
-                          <w:rFonts w:ascii="Cambria Math" w:hAnsi="Cambria Math"/>
-                        </w:rPr>
-                        <m:t>IH</m:t>
-                      </m:r>
-                    </m:sub>
-                  </m:sSub>
-                </m:e>
-                <m:sub>
-                  <m:r>
-                    <m:rPr>
-                      <m:sty m:val="bi"/>
-                    </m:rPr>
-                    <w:rPr>
-                      <w:rFonts w:ascii="Cambria Math" w:hAnsi="Cambria Math"/>
-                    </w:rPr>
-                    <m:t>min</m:t>
-                  </m:r>
-                </m:sub>
-              </m:sSub>
-            </m:oMath>
-          </w:p>
-        </w:tc>
-        <w:tc>
-          <w:tcPr>
-            <w:tcW w:w="0" w:type="auto"/>
-            <w:tcBorders>
-              <w:top w:val="single" w:sz="12" w:space="0" w:color="auto"/>
-              <w:left w:val="single" w:sz="12" w:space="0" w:color="auto"/>
-              <w:bottom w:val="single" w:sz="8" w:space="0" w:color="auto"/>
-            </w:tcBorders>
-            <w:shd w:val="clear" w:color="auto" w:fill="auto"/>
-            <w:vAlign w:val="center"/>
-          </w:tcPr>
-          <w:p>
-            <w:pPr>
-              <w:pStyle w:val="NoSpacing"/>
-            </w:pPr>
-            <m:oMathPara>
-              <m:oMath>
-                <m:r>
-                  <w:rPr>
-                    <w:rFonts w:ascii="Cambria Math" w:hAnsi="Cambria Math"/>
-                  </w:rPr>
-                  <m:t xml:space="preserve">2.0 </m:t>
-                </m:r>
-                <m:r>
-                  <m:rPr>
-                    <m:sty m:val="p"/>
-                  </m:rPr>
-                  <w:rPr>
-                    <w:rFonts w:ascii="Cambria Math" w:hAnsi="Cambria Math"/>
-                  </w:rPr>
-                  <m:t>V</m:t>
-                </m:r>
-              </m:oMath>
-            </m:oMathPara>
-          </w:p>
-        </w:tc>
-        <w:tc>
-          <w:tcPr>
-            <w:tcW w:w="0" w:type="auto"/>
-            <w:tcBorders>
-              <w:top w:val="single" w:sz="12" w:space="0" w:color="auto"/>
-              <w:bottom w:val="single" w:sz="8" w:space="0" w:color="auto"/>
-            </w:tcBorders>
-          </w:tcPr>
-          <w:p>
-            <w:pPr>
-              <w:pStyle w:val="NoSpacing"/>
-              <w:rPr>
-                <w:rFonts w:ascii="Calibri Light" w:eastAsia="Times New Roman" w:hAnsi="Calibri Light" w:cs="Times New Roman"/>
-              </w:rPr>
-            </w:pPr>
-          </w:p>
-        </w:tc>
-      </w:tr>
-      <w:tr>
-        <w:trPr>
-          <w:trHeight w:val="293"/>
-        </w:trPr>
-        <w:tc>
-          <w:tcPr>
-            <w:tcW w:w="0" w:type="auto"/>
-            <w:tcBorders>
-              <w:top w:val="single" w:sz="8" w:space="0" w:color="auto"/>
-              <w:right w:val="single" w:sz="12" w:space="0" w:color="auto"/>
-            </w:tcBorders>
-            <w:shd w:val="clear" w:color="auto" w:fill="E7E6E6" w:themeFill="background2"/>
-            <w:vAlign w:val="center"/>
-          </w:tcPr>
-          <w:p>
-            <w:pPr>
-              <w:pStyle w:val="NoSpacing"/>
-              <w:jc w:val="right"/>
-              <w:rPr>
-                <w:b/>
-                <w:bCs/>
-              </w:rPr>
-            </w:pPr>
-            <w:r>
-              <w:rPr>
-                <w:rFonts w:eastAsiaTheme="minorEastAsia"/>
-                <w:b/>
-                <w:bCs/>
-              </w:rPr>
-              <w:t xml:space="preserve"> </w:t>
-            </w:r>
-            <m:oMath>
-              <m:sSub>
-                <m:sSubPr>
-                  <m:ctrlPr>
-                    <w:rPr>
-                      <w:rFonts w:ascii="Cambria Math" w:hAnsi="Cambria Math"/>
-                      <w:b/>
-                      <w:bCs/>
-                      <w:i/>
-                    </w:rPr>
-                  </m:ctrlPr>
-                </m:sSubPr>
-                <m:e>
-                  <m:sSub>
-                    <m:sSubPr>
-                      <m:ctrlPr>
-                        <w:rPr>
-                          <w:rFonts w:ascii="Cambria Math" w:hAnsi="Cambria Math"/>
-                          <w:b/>
-                          <w:bCs/>
-                          <w:i/>
-                        </w:rPr>
-                      </m:ctrlPr>
-                    </m:sSubPr>
-                    <m:e>
-                      <m:r>
-                        <m:rPr>
-                          <m:sty m:val="bi"/>
-                        </m:rPr>
-                        <w:rPr>
-                          <w:rFonts w:ascii="Cambria Math" w:hAnsi="Cambria Math"/>
-                        </w:rPr>
-                        <m:t>V</m:t>
-                      </m:r>
-                    </m:e>
-                    <m:sub>
-                      <m:r>
-                        <m:rPr>
-                          <m:sty m:val="bi"/>
-                        </m:rPr>
-                        <w:rPr>
-                          <w:rFonts w:ascii="Cambria Math" w:hAnsi="Cambria Math"/>
-                        </w:rPr>
-                        <m:t>IL</m:t>
-                      </m:r>
-                    </m:sub>
-                  </m:sSub>
-                </m:e>
-                <m:sub>
-                  <m:r>
-                    <m:rPr>
-                      <m:sty m:val="bi"/>
-                    </m:rPr>
-                    <w:rPr>
-                      <w:rFonts w:ascii="Cambria Math" w:hAnsi="Cambria Math"/>
-                    </w:rPr>
-                    <m:t>max</m:t>
-                  </m:r>
-                </m:sub>
-              </m:sSub>
-            </m:oMath>
-          </w:p>
-        </w:tc>
-        <w:tc>
-          <w:tcPr>
-            <w:tcW w:w="0" w:type="auto"/>
-            <w:tcBorders>
-              <w:top w:val="single" w:sz="8" w:space="0" w:color="auto"/>
-              <w:left w:val="single" w:sz="12" w:space="0" w:color="auto"/>
-            </w:tcBorders>
-            <w:shd w:val="clear" w:color="auto" w:fill="auto"/>
-            <w:vAlign w:val="center"/>
-          </w:tcPr>
-          <w:p>
-            <w:pPr>
-              <w:pStyle w:val="NoSpacing"/>
-            </w:pPr>
-            <m:oMathPara>
-              <m:oMath>
-                <m:r>
-                  <w:rPr>
-                    <w:rFonts w:ascii="Cambria Math" w:hAnsi="Cambria Math"/>
-                  </w:rPr>
-                  <m:t xml:space="preserve">0.8 </m:t>
-                </m:r>
-                <m:r>
-                  <m:rPr>
-                    <m:sty m:val="p"/>
-                  </m:rPr>
-                  <w:rPr>
-                    <w:rFonts w:ascii="Cambria Math" w:hAnsi="Cambria Math"/>
-                  </w:rPr>
-                  <m:t>V</m:t>
-                </m:r>
-              </m:oMath>
-            </m:oMathPara>
-          </w:p>
-        </w:tc>
-        <w:tc>
-          <w:tcPr>
-            <w:tcW w:w="0" w:type="auto"/>
-            <w:tcBorders>
-              <w:top w:val="single" w:sz="8" w:space="0" w:color="auto"/>
-            </w:tcBorders>
-          </w:tcPr>
-          <w:p>
-            <w:pPr>
-              <w:pStyle w:val="NoSpacing"/>
-              <w:rPr>
-                <w:rFonts w:ascii="Calibri" w:eastAsia="Times New Roman" w:hAnsi="Calibri" w:cs="Times New Roman"/>
-              </w:rPr>
-            </w:pPr>
-          </w:p>
-        </w:tc>
-      </w:tr>
-      <w:tr>
-        <w:trPr>
-          <w:trHeight w:val="293"/>
-        </w:trPr>
-        <w:tc>
-          <w:tcPr>
-            <w:tcW w:w="0" w:type="auto"/>
-            <w:tcBorders>
-              <w:right w:val="single" w:sz="12" w:space="0" w:color="auto"/>
-            </w:tcBorders>
-            <w:shd w:val="clear" w:color="auto" w:fill="E7E6E6" w:themeFill="background2"/>
-            <w:vAlign w:val="center"/>
-          </w:tcPr>
-          <w:p>
-            <w:pPr>
-              <w:pStyle w:val="NoSpacing"/>
-              <w:jc w:val="right"/>
-              <w:rPr>
-                <w:b/>
-                <w:bCs/>
-              </w:rPr>
-            </w:pPr>
-            <w:r>
-              <w:rPr>
-                <w:rFonts w:eastAsiaTheme="minorEastAsia"/>
-                <w:b/>
-                <w:bCs/>
-              </w:rPr>
-              <w:t xml:space="preserve"> </w:t>
-            </w:r>
-            <m:oMath>
-              <m:sSub>
-                <m:sSubPr>
-                  <m:ctrlPr>
-                    <w:rPr>
-                      <w:rFonts w:ascii="Cambria Math" w:eastAsiaTheme="minorEastAsia" w:hAnsi="Cambria Math"/>
-                      <w:b/>
-                      <w:bCs/>
-                      <w:i/>
-                    </w:rPr>
-                  </m:ctrlPr>
-                </m:sSubPr>
-                <m:e>
-                  <m:sSub>
-                    <m:sSubPr>
-                      <m:ctrlPr>
-                        <w:rPr>
-                          <w:rFonts w:ascii="Cambria Math" w:hAnsi="Cambria Math"/>
-                          <w:b/>
-                          <w:bCs/>
-                          <w:i/>
-                        </w:rPr>
-                      </m:ctrlPr>
-                    </m:sSubPr>
-                    <m:e>
-                      <m:r>
-                        <m:rPr>
-                          <m:sty m:val="bi"/>
-                        </m:rPr>
-                        <w:rPr>
-                          <w:rFonts w:ascii="Cambria Math" w:hAnsi="Cambria Math"/>
-                        </w:rPr>
-                        <m:t>V</m:t>
-                      </m:r>
-                    </m:e>
-                    <m:sub>
-                      <m:r>
-                        <m:rPr>
-                          <m:sty m:val="bi"/>
-                        </m:rPr>
-                        <w:rPr>
-                          <w:rFonts w:ascii="Cambria Math" w:hAnsi="Cambria Math"/>
-                        </w:rPr>
-                        <m:t>OH</m:t>
-                      </m:r>
-                    </m:sub>
-                  </m:sSub>
-                </m:e>
-                <m:sub>
-                  <m:r>
-                    <m:rPr>
-                      <m:sty m:val="bi"/>
-                    </m:rPr>
-                    <w:rPr>
-                      <w:rFonts w:ascii="Cambria Math" w:eastAsiaTheme="minorEastAsia" w:hAnsi="Cambria Math"/>
-                    </w:rPr>
-                    <m:t>min</m:t>
-                  </m:r>
-                </m:sub>
-              </m:sSub>
-            </m:oMath>
-          </w:p>
-        </w:tc>
-        <w:tc>
-          <w:tcPr>
-            <w:tcW w:w="0" w:type="auto"/>
-            <w:tcBorders>
-              <w:left w:val="single" w:sz="12" w:space="0" w:color="auto"/>
-            </w:tcBorders>
-            <w:shd w:val="clear" w:color="auto" w:fill="auto"/>
-            <w:vAlign w:val="center"/>
-          </w:tcPr>
-          <w:p>
-            <w:pPr>
-              <w:pStyle w:val="NoSpacing"/>
-            </w:pPr>
-            <m:oMathPara>
-              <m:oMath>
-                <m:r>
-                  <w:rPr>
-                    <w:rFonts w:ascii="Cambria Math" w:hAnsi="Cambria Math"/>
-                  </w:rPr>
-                  <m:t xml:space="preserve">3.8 </m:t>
-                </m:r>
-                <m:r>
-                  <m:rPr>
-                    <m:sty m:val="p"/>
-                  </m:rPr>
-                  <w:rPr>
-                    <w:rFonts w:ascii="Cambria Math" w:hAnsi="Cambria Math"/>
-                  </w:rPr>
-                  <m:t>V</m:t>
-                </m:r>
-              </m:oMath>
-            </m:oMathPara>
-          </w:p>
-        </w:tc>
-        <w:tc>
-          <w:tcPr>
-            <w:tcW w:w="0" w:type="auto"/>
-          </w:tcPr>
-          <w:p>
-            <w:pPr>
-              <w:pStyle w:val="NoSpacing"/>
-              <w:rPr>
-                <w:rFonts w:ascii="Calibri" w:eastAsia="Calibri" w:hAnsi="Calibri" w:cs="Times New Roman"/>
-              </w:rPr>
-            </w:pPr>
-            <m:oMathPara>
-              <m:oMath>
-                <m:sSub>
-                  <m:sSubPr>
-                    <m:ctrlPr>
-                      <w:rPr>
-                        <w:rFonts w:ascii="Cambria Math" w:eastAsia="Times New Roman" w:hAnsi="Cambria Math" w:cs="Times New Roman"/>
-                        <w:i/>
-                      </w:rPr>
-                    </m:ctrlPr>
-                  </m:sSubPr>
-                  <m:e>
-                    <m:r>
-                      <w:rPr>
-                        <w:rFonts w:ascii="Cambria Math" w:eastAsia="Times New Roman" w:hAnsi="Cambria Math" w:cs="Times New Roman"/>
-                      </w:rPr>
-                      <m:t>I</m:t>
-                    </m:r>
-                  </m:e>
-                  <m:sub>
-                    <m:r>
-                      <w:rPr>
-                        <w:rFonts w:ascii="Cambria Math" w:eastAsia="Times New Roman" w:hAnsi="Cambria Math" w:cs="Times New Roman"/>
-                      </w:rPr>
-                      <m:t>OH</m:t>
-                    </m:r>
-                  </m:sub>
-                </m:sSub>
-                <m:r>
-                  <w:rPr>
-                    <w:rFonts w:ascii="Cambria Math" w:eastAsia="Times New Roman" w:hAnsi="Cambria Math" w:cs="Times New Roman"/>
-                  </w:rPr>
-                  <m:t xml:space="preserve"> = -8 </m:t>
-                </m:r>
-                <m:r>
-                  <m:rPr>
-                    <m:sty m:val="p"/>
-                  </m:rPr>
-                  <w:rPr>
-                    <w:rFonts w:ascii="Cambria Math" w:eastAsia="Times New Roman" w:hAnsi="Cambria Math" w:cs="Times New Roman"/>
-                  </w:rPr>
-                  <m:t>mA</m:t>
-                </m:r>
-              </m:oMath>
-            </m:oMathPara>
-          </w:p>
-        </w:tc>
-      </w:tr>
-      <w:tr>
-        <w:trPr>
-          <w:trHeight w:val="293"/>
-        </w:trPr>
-        <w:tc>
-          <w:tcPr>
-            <w:tcW w:w="0" w:type="auto"/>
-            <w:tcBorders>
-              <w:right w:val="single" w:sz="12" w:space="0" w:color="auto"/>
-            </w:tcBorders>
-            <w:shd w:val="clear" w:color="auto" w:fill="E7E6E6" w:themeFill="background2"/>
-            <w:vAlign w:val="center"/>
-          </w:tcPr>
-          <w:p>
-            <w:pPr>
-              <w:pStyle w:val="NoSpacing"/>
-              <w:jc w:val="right"/>
-              <w:rPr>
-                <w:b/>
-                <w:bCs/>
-              </w:rPr>
-            </w:pPr>
-            <w:r>
-              <w:rPr>
-                <w:rFonts w:eastAsiaTheme="minorEastAsia"/>
-                <w:b/>
-                <w:bCs/>
-              </w:rPr>
-              <w:t xml:space="preserve"> </w:t>
-            </w:r>
-            <m:oMath>
-              <m:sSub>
-                <m:sSubPr>
-                  <m:ctrlPr>
-                    <w:rPr>
-                      <w:rFonts w:ascii="Cambria Math" w:eastAsiaTheme="minorEastAsia" w:hAnsi="Cambria Math"/>
-                      <w:b/>
-                      <w:bCs/>
-                      <w:i/>
-                    </w:rPr>
-                  </m:ctrlPr>
-                </m:sSubPr>
-                <m:e>
-                  <m:sSub>
-                    <m:sSubPr>
-                      <m:ctrlPr>
-                        <w:rPr>
-                          <w:rFonts w:ascii="Cambria Math" w:hAnsi="Cambria Math"/>
-                          <w:b/>
-                          <w:bCs/>
-                          <w:i/>
-                        </w:rPr>
-                      </m:ctrlPr>
-                    </m:sSubPr>
-                    <m:e>
-                      <m:r>
-                        <m:rPr>
-                          <m:sty m:val="bi"/>
-                        </m:rPr>
-                        <w:rPr>
-                          <w:rFonts w:ascii="Cambria Math" w:hAnsi="Cambria Math"/>
-                        </w:rPr>
-                        <m:t>V</m:t>
-                      </m:r>
-                    </m:e>
-                    <m:sub>
-                      <m:r>
-                        <m:rPr>
-                          <m:sty m:val="bi"/>
-                        </m:rPr>
-                        <w:rPr>
-                          <w:rFonts w:ascii="Cambria Math" w:hAnsi="Cambria Math"/>
-                        </w:rPr>
-                        <m:t>OL</m:t>
-                      </m:r>
-                    </m:sub>
-                  </m:sSub>
-                </m:e>
-                <m:sub>
-                  <m:r>
-                    <m:rPr>
-                      <m:sty m:val="bi"/>
-                    </m:rPr>
-                    <w:rPr>
-                      <w:rFonts w:ascii="Cambria Math" w:eastAsiaTheme="minorEastAsia" w:hAnsi="Cambria Math"/>
-                    </w:rPr>
-                    <m:t>max</m:t>
-                  </m:r>
-                </m:sub>
-              </m:sSub>
-            </m:oMath>
-          </w:p>
-        </w:tc>
-        <w:tc>
-          <w:tcPr>
-            <w:tcW w:w="0" w:type="auto"/>
-            <w:tcBorders>
-              <w:left w:val="single" w:sz="12" w:space="0" w:color="auto"/>
-            </w:tcBorders>
-            <w:shd w:val="clear" w:color="auto" w:fill="auto"/>
-            <w:vAlign w:val="center"/>
-          </w:tcPr>
-          <w:p>
-            <w:pPr>
-              <w:pStyle w:val="NoSpacing"/>
-            </w:pPr>
-            <m:oMathPara>
-              <m:oMath>
-                <m:r>
-                  <w:rPr>
-                    <w:rFonts w:ascii="Cambria Math" w:hAnsi="Cambria Math"/>
-                  </w:rPr>
-                  <m:t xml:space="preserve">0.5 </m:t>
-                </m:r>
-                <m:r>
-                  <m:rPr>
-                    <m:sty m:val="p"/>
-                  </m:rPr>
-                  <w:rPr>
-                    <w:rFonts w:ascii="Cambria Math" w:hAnsi="Cambria Math"/>
-                  </w:rPr>
-                  <m:t>V</m:t>
-                </m:r>
-              </m:oMath>
-            </m:oMathPara>
-          </w:p>
-        </w:tc>
-        <w:tc>
-          <w:tcPr>
-            <w:tcW w:w="0" w:type="auto"/>
-          </w:tcPr>
-          <w:p>
-            <w:pPr>
-              <w:pStyle w:val="NoSpacing"/>
-            </w:pPr>
-            <m:oMathPara>
-              <m:oMath>
-                <m:sSub>
-                  <m:sSubPr>
-                    <m:ctrlPr>
-                      <w:rPr>
-                        <w:rFonts w:ascii="Cambria Math" w:eastAsia="Times New Roman" w:hAnsi="Cambria Math" w:cs="Times New Roman"/>
-                        <w:i/>
-                      </w:rPr>
-                    </m:ctrlPr>
-                  </m:sSubPr>
-                  <m:e>
-                    <m:r>
-                      <w:rPr>
-                        <w:rFonts w:ascii="Cambria Math" w:eastAsia="Times New Roman" w:hAnsi="Cambria Math" w:cs="Times New Roman"/>
-                      </w:rPr>
-                      <m:t>I</m:t>
-                    </m:r>
-                  </m:e>
-                  <m:sub>
-                    <m:r>
-                      <w:rPr>
-                        <w:rFonts w:ascii="Cambria Math" w:eastAsia="Times New Roman" w:hAnsi="Cambria Math" w:cs="Times New Roman"/>
-                      </w:rPr>
-                      <m:t>OL</m:t>
-                    </m:r>
-                  </m:sub>
-                </m:sSub>
-                <m:r>
-                  <w:rPr>
-                    <w:rFonts w:ascii="Cambria Math" w:eastAsia="Times New Roman" w:hAnsi="Cambria Math" w:cs="Times New Roman"/>
-                  </w:rPr>
-                  <m:t xml:space="preserve"> = 8 </m:t>
-                </m:r>
-                <m:r>
-                  <m:rPr>
-                    <m:sty m:val="p"/>
-                  </m:rPr>
-                  <w:rPr>
-                    <w:rFonts w:ascii="Cambria Math" w:eastAsia="Times New Roman" w:hAnsi="Cambria Math" w:cs="Times New Roman"/>
-                  </w:rPr>
-                  <m:t>mA</m:t>
-                </m:r>
-              </m:oMath>
-            </m:oMathPara>
-          </w:p>
-        </w:tc>
-      </w:tr>
-      <w:tr>
-        <w:trPr>
-          <w:trHeight w:val="293"/>
-        </w:trPr>
-        <w:tc>
-          <w:tcPr>
-            <w:tcW w:w="0" w:type="auto"/>
-            <w:tcBorders>
-              <w:right w:val="single" w:sz="12" w:space="0" w:color="auto"/>
-            </w:tcBorders>
-            <w:shd w:val="clear" w:color="auto" w:fill="E7E6E6" w:themeFill="background2"/>
-            <w:vAlign w:val="center"/>
-          </w:tcPr>
-          <w:p>
-            <w:pPr>
-              <w:pStyle w:val="NoSpacing"/>
-              <w:rPr>
-                <w:rFonts w:ascii="Calibri" w:eastAsia="Calibri" w:hAnsi="Calibri" w:cs="Times New Roman"/>
-                <w:b/>
-                <w:bCs/>
-              </w:rPr>
-            </w:pPr>
-            <w:r>
-              <w:rPr>
-                <w:rFonts w:ascii="Calibri" w:eastAsia="Calibri" w:hAnsi="Calibri" w:cs="Times New Roman"/>
-                <w:b/>
-                <w:bCs/>
-                <w:sz w:val="22"/>
-                <w:szCs w:val="22"/>
-              </w:rPr>
-              <w:t>Output Slew Rate</w:t>
-            </w:r>
-          </w:p>
-        </w:tc>
-        <w:tc>
-          <w:tcPr>
-            <w:tcW w:w="0" w:type="auto"/>
-            <w:tcBorders>
-              <w:left w:val="single" w:sz="12" w:space="0" w:color="auto"/>
-            </w:tcBorders>
-            <w:shd w:val="clear" w:color="auto" w:fill="auto"/>
-            <w:vAlign w:val="center"/>
-          </w:tcPr>
-          <w:p>
-            <w:pPr>
-              <w:pStyle w:val="NoSpacing"/>
-              <w:rPr>
-                <w:rFonts w:ascii="Calibri" w:eastAsia="Calibri" w:hAnsi="Calibri" w:cs="Times New Roman"/>
-                <w:iCs/>
-              </w:rPr>
-            </w:pPr>
-            <m:oMathPara>
-              <m:oMath>
-                <m:r>
-                  <w:rPr>
-                    <w:rFonts w:ascii="Cambria Math" w:eastAsia="Calibri" w:hAnsi="Cambria Math" w:cs="Times New Roman"/>
-                  </w:rPr>
-                  <m:t>&lt;1.5</m:t>
-                </m:r>
-                <m:f>
-                  <m:fPr>
-                    <m:type m:val="lin"/>
-                    <m:ctrlPr>
-                      <w:rPr>
-                        <w:rFonts w:ascii="Cambria Math" w:eastAsia="Calibri" w:hAnsi="Cambria Math" w:cs="Times New Roman"/>
-                      </w:rPr>
-                    </m:ctrlPr>
-                  </m:fPr>
-                  <m:num>
-                    <m:r>
-                      <m:rPr>
-                        <m:sty m:val="p"/>
-                      </m:rPr>
-                      <w:rPr>
-                        <w:rFonts w:ascii="Cambria Math" w:eastAsia="Calibri" w:hAnsi="Cambria Math" w:cs="Times New Roman"/>
-                      </w:rPr>
-                      <m:t>V</m:t>
-                    </m:r>
-                  </m:num>
-                  <m:den>
-                    <m:r>
-                      <m:rPr>
-                        <m:sty m:val="p"/>
-                      </m:rPr>
-                      <w:rPr>
-                        <w:rFonts w:ascii="Cambria Math" w:eastAsia="Calibri" w:hAnsi="Cambria Math" w:cs="Times New Roman"/>
-                      </w:rPr>
-                      <m:t>ns</m:t>
-                    </m:r>
-                  </m:den>
-                </m:f>
-              </m:oMath>
-            </m:oMathPara>
-          </w:p>
-        </w:tc>
-        <w:tc>
-          <w:tcPr>
-            <w:tcW w:w="0" w:type="auto"/>
-          </w:tcPr>
-          <w:p>
-            <w:pPr>
-              <w:pStyle w:val="NoSpacing"/>
-              <w:rPr>
-                <w:rFonts w:ascii="Calibri" w:eastAsia="Calibri" w:hAnsi="Calibri" w:cs="Times New Roman"/>
-              </w:rPr>
-            </w:pPr>
-          </w:p>
-        </w:tc>
-      </w:tr>
-      <w:tr>
-        <w:trPr>
-          <w:trHeight w:val="293"/>
-        </w:trPr>
-        <w:tc>
-          <w:tcPr>
-            <w:tcW w:w="0" w:type="auto"/>
-            <w:tcBorders>
-              <w:right w:val="single" w:sz="12" w:space="0" w:color="auto"/>
-            </w:tcBorders>
-            <w:shd w:val="clear" w:color="auto" w:fill="E7E6E6" w:themeFill="background2"/>
-            <w:vAlign w:val="center"/>
-          </w:tcPr>
-          <w:p>
-            <w:pPr>
-              <w:pStyle w:val="NoSpacing"/>
-              <w:jc w:val="right"/>
-              <w:rPr>
-                <w:rFonts w:ascii="Calibri" w:eastAsia="Calibri" w:hAnsi="Calibri" w:cs="Times New Roman"/>
-                <w:b/>
-                <w:bCs/>
-              </w:rPr>
-            </w:pPr>
-            <w:r>
-              <w:rPr>
-                <w:rFonts w:eastAsiaTheme="minorEastAsia"/>
-                <w:b/>
-                <w:bCs/>
-              </w:rPr>
-              <w:t xml:space="preserve"> </w:t>
-            </w:r>
-            <m:oMath>
-              <m:sSub>
-                <m:sSubPr>
-                  <m:ctrlPr>
-                    <w:rPr>
-                      <w:rFonts w:ascii="Cambria Math" w:eastAsia="Calibri" w:hAnsi="Cambria Math" w:cs="Times New Roman"/>
-                      <w:b/>
-                      <w:bCs/>
-                      <w:i/>
-                    </w:rPr>
-                  </m:ctrlPr>
-                </m:sSubPr>
-                <m:e>
-                  <m:sSub>
-                    <m:sSubPr>
-                      <m:ctrlPr>
-                        <w:rPr>
-                          <w:rFonts w:ascii="Cambria Math" w:eastAsia="Calibri" w:hAnsi="Cambria Math" w:cs="Times New Roman"/>
-                          <w:b/>
-                          <w:bCs/>
-                          <w:i/>
-                        </w:rPr>
-                      </m:ctrlPr>
-                    </m:sSubPr>
-                    <m:e>
-                      <m:r>
-                        <m:rPr>
-                          <m:sty m:val="bi"/>
-                        </m:rPr>
-                        <w:rPr>
-                          <w:rFonts w:ascii="Cambria Math" w:eastAsia="Calibri" w:hAnsi="Cambria Math" w:cs="Times New Roman"/>
-                        </w:rPr>
-                        <m:t>I</m:t>
-                      </m:r>
-                    </m:e>
-                    <m:sub>
-                      <m:r>
-                        <m:rPr>
-                          <m:sty m:val="bi"/>
-                        </m:rPr>
-                        <w:rPr>
-                          <w:rFonts w:ascii="Cambria Math" w:eastAsia="Calibri" w:hAnsi="Cambria Math" w:cs="Times New Roman"/>
-                        </w:rPr>
-                        <m:t>I</m:t>
-                      </m:r>
-                    </m:sub>
-                  </m:sSub>
-                </m:e>
-                <m:sub>
-                  <m:r>
-                    <m:rPr>
-                      <m:sty m:val="bi"/>
-                    </m:rPr>
-                    <w:rPr>
-                      <w:rFonts w:ascii="Cambria Math" w:eastAsia="Calibri" w:hAnsi="Cambria Math" w:cs="Times New Roman"/>
-                    </w:rPr>
-                    <m:t>max</m:t>
-                  </m:r>
-                </m:sub>
-              </m:sSub>
-            </m:oMath>
-          </w:p>
-        </w:tc>
-        <w:tc>
-          <w:tcPr>
-            <w:tcW w:w="0" w:type="auto"/>
-            <w:tcBorders>
-              <w:left w:val="single" w:sz="12" w:space="0" w:color="auto"/>
-            </w:tcBorders>
-            <w:shd w:val="clear" w:color="auto" w:fill="auto"/>
-            <w:vAlign w:val="center"/>
-          </w:tcPr>
-          <w:p>
-            <w:pPr>
-              <w:pStyle w:val="NoSpacing"/>
-              <w:rPr>
-                <w:rFonts w:ascii="Calibri" w:eastAsia="Calibri" w:hAnsi="Calibri" w:cs="Times New Roman"/>
-              </w:rPr>
-            </w:pPr>
-            <m:oMathPara>
-              <m:oMath>
-                <m:r>
-                  <w:rPr>
-                    <w:rFonts w:ascii="Cambria Math" w:eastAsia="Calibri" w:hAnsi="Cambria Math" w:cs="Times New Roman"/>
-                  </w:rPr>
-                  <m:t xml:space="preserve">± 20 </m:t>
-                </m:r>
-                <m:r>
-                  <m:rPr>
-                    <m:sty m:val="p"/>
-                  </m:rPr>
-                  <w:rPr>
-                    <w:rFonts w:ascii="Cambria Math" w:eastAsia="Calibri" w:hAnsi="Cambria Math" w:cs="Times New Roman"/>
-                  </w:rPr>
-                  <m:t>μA</m:t>
-                </m:r>
-              </m:oMath>
-            </m:oMathPara>
-          </w:p>
-        </w:tc>
-        <w:tc>
-          <w:tcPr>
-            <w:tcW w:w="0" w:type="auto"/>
-          </w:tcPr>
-          <w:p>
-            <w:pPr>
-              <w:pStyle w:val="NoSpacing"/>
-              <w:rPr>
-                <w:rFonts w:ascii="Calibri" w:eastAsia="Calibri" w:hAnsi="Calibri" w:cs="Times New Roman"/>
-              </w:rPr>
-            </w:pPr>
-            <m:oMathPara>
-              <m:oMath>
-                <m:sSub>
-                  <m:sSubPr>
-                    <m:ctrlPr>
-                      <w:rPr>
-                        <w:rFonts w:ascii="Cambria Math" w:eastAsia="Times New Roman" w:hAnsi="Cambria Math" w:cs="Times New Roman"/>
-                        <w:i/>
-                      </w:rPr>
-                    </m:ctrlPr>
-                  </m:sSubPr>
-                  <m:e>
-                    <m:r>
-                      <w:rPr>
-                        <w:rFonts w:ascii="Cambria Math" w:eastAsia="Times New Roman" w:hAnsi="Cambria Math" w:cs="Times New Roman"/>
-                      </w:rPr>
-                      <m:t>V</m:t>
-                    </m:r>
-                  </m:e>
-                  <m:sub>
-                    <m:r>
-                      <w:rPr>
-                        <w:rFonts w:ascii="Cambria Math" w:eastAsia="Times New Roman" w:hAnsi="Cambria Math" w:cs="Times New Roman"/>
-                      </w:rPr>
-                      <m:t>in</m:t>
-                    </m:r>
-                  </m:sub>
-                </m:sSub>
-                <m:r>
-                  <w:rPr>
-                    <w:rFonts w:ascii="Cambria Math" w:eastAsia="Times New Roman" w:hAnsi="Cambria Math" w:cs="Times New Roman"/>
-                  </w:rPr>
-                  <m:t xml:space="preserve"> = 0 </m:t>
-                </m:r>
-                <m:r>
-                  <m:rPr>
-                    <m:sty m:val="p"/>
-                  </m:rPr>
-                  <w:rPr>
-                    <w:rFonts w:ascii="Cambria Math" w:eastAsia="Times New Roman" w:hAnsi="Cambria Math" w:cs="Times New Roman"/>
-                  </w:rPr>
-                  <m:t>V</m:t>
-                </m:r>
-                <m:r>
-                  <w:rPr>
-                    <w:rFonts w:ascii="Cambria Math" w:eastAsia="Times New Roman" w:hAnsi="Cambria Math" w:cs="Times New Roman"/>
-                  </w:rPr>
-                  <m:t xml:space="preserve">-5.5 </m:t>
-                </m:r>
-                <m:r>
-                  <m:rPr>
-                    <m:sty m:val="p"/>
-                  </m:rPr>
-                  <w:rPr>
-                    <w:rFonts w:ascii="Cambria Math" w:eastAsia="Times New Roman" w:hAnsi="Cambria Math" w:cs="Times New Roman"/>
-                  </w:rPr>
-                  <m:t>V</m:t>
-                </m:r>
-              </m:oMath>
-            </m:oMathPara>
-          </w:p>
-        </w:tc>
-      </w:tr>
-      <w:tr>
-        <w:trPr>
-          <w:trHeight w:val="103"/>
-        </w:trPr>
-        <w:tc>
-          <w:tcPr>
-            <w:tcW w:w="0" w:type="auto"/>
-            <w:vMerge w:val="restart"/>
-            <w:tcBorders>
-              <w:right w:val="single" w:sz="12" w:space="0" w:color="auto"/>
-            </w:tcBorders>
-            <w:shd w:val="clear" w:color="auto" w:fill="E7E6E6" w:themeFill="background2"/>
-            <w:vAlign w:val="center"/>
-          </w:tcPr>
-          <w:p>
-            <w:pPr>
-              <w:pStyle w:val="NoSpacing"/>
-              <w:jc w:val="right"/>
-              <w:rPr>
-                <w:rFonts w:ascii="Calibri" w:eastAsia="Calibri" w:hAnsi="Calibri" w:cs="Times New Roman"/>
-                <w:b/>
-                <w:bCs/>
-              </w:rPr>
-            </w:pPr>
-            <w:r>
-              <w:rPr>
-                <w:rFonts w:eastAsiaTheme="minorEastAsia"/>
-                <w:b/>
-                <w:bCs/>
-              </w:rPr>
-              <w:t xml:space="preserve"> </w:t>
-            </w:r>
-            <m:oMath>
-              <m:sSub>
-                <m:sSubPr>
-                  <m:ctrlPr>
-                    <w:rPr>
-                      <w:rFonts w:ascii="Cambria Math" w:eastAsia="Calibri" w:hAnsi="Cambria Math" w:cs="Times New Roman"/>
-                      <w:b/>
-                      <w:bCs/>
-                      <w:i/>
-                    </w:rPr>
-                  </m:ctrlPr>
-                </m:sSubPr>
-                <m:e>
-                  <m:sSub>
-                    <m:sSubPr>
-                      <m:ctrlPr>
-                        <w:rPr>
-                          <w:rFonts w:ascii="Cambria Math" w:eastAsia="Calibri" w:hAnsi="Cambria Math" w:cs="Times New Roman"/>
-                          <w:b/>
-                          <w:bCs/>
-                          <w:i/>
-                        </w:rPr>
-                      </m:ctrlPr>
-                    </m:sSubPr>
-                    <m:e>
-                      <m:r>
-                        <m:rPr>
-                          <m:sty m:val="bi"/>
-                        </m:rPr>
-                        <w:rPr>
-                          <w:rFonts w:ascii="Cambria Math" w:eastAsia="Calibri" w:hAnsi="Cambria Math" w:cs="Times New Roman"/>
-                        </w:rPr>
-                        <m:t>C</m:t>
-                      </m:r>
-                    </m:e>
-                    <m:sub>
-                      <m:r>
-                        <m:rPr>
-                          <m:sty m:val="bi"/>
-                        </m:rPr>
-                        <w:rPr>
-                          <w:rFonts w:ascii="Cambria Math" w:eastAsia="Calibri" w:hAnsi="Cambria Math" w:cs="Times New Roman"/>
-                        </w:rPr>
-                        <m:t>IO</m:t>
-                      </m:r>
-                    </m:sub>
-                  </m:sSub>
-                </m:e>
-                <m:sub>
-                  <m:r>
-                    <m:rPr>
-                      <m:sty m:val="bi"/>
-                    </m:rPr>
-                    <w:rPr>
-                      <w:rFonts w:ascii="Cambria Math" w:eastAsia="Calibri" w:hAnsi="Cambria Math" w:cs="Times New Roman"/>
-                    </w:rPr>
-                    <m:t>max</m:t>
-                  </m:r>
-                </m:sub>
-              </m:sSub>
-            </m:oMath>
-          </w:p>
-        </w:tc>
-        <w:tc>
-          <w:tcPr>
-            <w:tcW w:w="0" w:type="auto"/>
-            <w:tcBorders>
-              <w:left w:val="single" w:sz="12" w:space="0" w:color="auto"/>
-            </w:tcBorders>
-            <w:shd w:val="clear" w:color="auto" w:fill="auto"/>
-            <w:vAlign w:val="center"/>
-          </w:tcPr>
-          <w:p>
-            <w:pPr>
-              <w:pStyle w:val="NoSpacing"/>
-              <w:rPr>
-                <w:rFonts w:ascii="Calibri" w:eastAsia="Calibri" w:hAnsi="Calibri" w:cs="Times New Roman"/>
-              </w:rPr>
-            </w:pPr>
-            <m:oMathPara>
-              <m:oMath>
-                <m:r>
-                  <w:rPr>
-                    <w:rFonts w:ascii="Cambria Math" w:eastAsia="Calibri" w:hAnsi="Cambria Math" w:cs="Times New Roman"/>
-                  </w:rPr>
-                  <m:t xml:space="preserve">20 </m:t>
-                </m:r>
-                <m:r>
-                  <m:rPr>
-                    <m:sty m:val="p"/>
-                  </m:rPr>
-                  <w:rPr>
-                    <w:rFonts w:ascii="Cambria Math" w:eastAsia="Calibri" w:hAnsi="Cambria Math" w:cs="Times New Roman"/>
-                  </w:rPr>
-                  <m:t>pF</m:t>
-                </m:r>
-              </m:oMath>
-            </m:oMathPara>
-          </w:p>
-        </w:tc>
-        <w:tc>
-          <w:tcPr>
-            <w:tcW w:w="0" w:type="auto"/>
-          </w:tcPr>
-          <w:p>
-            <w:pPr>
-              <w:pStyle w:val="NoSpacing"/>
-              <w:rPr>
-                <w:rFonts w:ascii="Calibri" w:eastAsia="Calibri" w:hAnsi="Calibri" w:cs="Times New Roman"/>
-              </w:rPr>
-            </w:pPr>
-            <w:r>
-              <w:rPr>
-                <w:rFonts w:ascii="Calibri" w:eastAsia="Calibri" w:hAnsi="Calibri" w:cs="Times New Roman"/>
-              </w:rPr>
-              <w:t xml:space="preserve">data bus </w:t>
-            </w:r>
-            <w:proofErr w:type="gramStart"/>
-            <w:r>
-              <w:rPr>
-                <w:rFonts w:ascii="Calibri" w:eastAsia="Calibri" w:hAnsi="Calibri" w:cs="Times New Roman"/>
-              </w:rPr>
-              <w:t>MD[</w:t>
-            </w:r>
-            <w:proofErr w:type="gramEnd"/>
-            <w:r>
-              <w:rPr>
-                <w:rFonts w:ascii="Calibri" w:eastAsia="Calibri" w:hAnsi="Calibri" w:cs="Times New Roman"/>
-              </w:rPr>
-              <w:t>7:0]</w:t>
-            </w:r>
-            <w:r>
-              <w:rPr>
-                <w:rFonts w:ascii="Calibri" w:eastAsia="Calibri" w:hAnsi="Calibri" w:cs="Times New Roman"/>
-              </w:rPr>
-              <w:t>, C14M clock signal</w:t>
-            </w:r>
-          </w:p>
-        </w:tc>
-      </w:tr>
-      <w:tr>
-        <w:trPr>
-          <w:trHeight w:val="103"/>
-        </w:trPr>
-        <w:tc>
-          <w:tcPr>
-            <w:tcW w:w="0" w:type="auto"/>
-            <w:vMerge/>
-            <w:tcBorders>
-              <w:right w:val="single" w:sz="12" w:space="0" w:color="auto"/>
-            </w:tcBorders>
-            <w:shd w:val="clear" w:color="auto" w:fill="E7E6E6" w:themeFill="background2"/>
-            <w:vAlign w:val="center"/>
-          </w:tcPr>
-          <w:p>
-            <w:pPr>
-              <w:pStyle w:val="NoSpacing"/>
-              <w:jc w:val="right"/>
-              <w:rPr>
-                <w:rFonts w:ascii="Calibri" w:eastAsia="Calibri" w:hAnsi="Calibri" w:cs="Times New Roman"/>
-                <w:b/>
-                <w:bCs/>
-              </w:rPr>
-            </w:pPr>
-          </w:p>
-        </w:tc>
-        <w:tc>
-          <w:tcPr>
-            <w:tcW w:w="0" w:type="auto"/>
-            <w:tcBorders>
-              <w:left w:val="single" w:sz="12" w:space="0" w:color="auto"/>
-            </w:tcBorders>
-            <w:shd w:val="clear" w:color="auto" w:fill="auto"/>
-            <w:vAlign w:val="center"/>
-          </w:tcPr>
-          <w:p>
-            <w:pPr>
-              <w:pStyle w:val="NoSpacing"/>
-              <w:rPr>
-                <w:rFonts w:ascii="Calibri" w:eastAsia="Calibri" w:hAnsi="Calibri" w:cs="Times New Roman"/>
-              </w:rPr>
-            </w:pPr>
-            <m:oMathPara>
-              <m:oMath>
-                <m:r>
-                  <w:rPr>
-                    <w:rFonts w:ascii="Cambria Math" w:eastAsia="Calibri" w:hAnsi="Cambria Math" w:cs="Times New Roman"/>
-                  </w:rPr>
-                  <m:t xml:space="preserve">10 </m:t>
-                </m:r>
-                <m:r>
-                  <m:rPr>
-                    <m:sty m:val="p"/>
-                  </m:rPr>
-                  <w:rPr>
-                    <w:rFonts w:ascii="Cambria Math" w:eastAsia="Calibri" w:hAnsi="Cambria Math" w:cs="Times New Roman"/>
-                  </w:rPr>
-                  <m:t>pF</m:t>
-                </m:r>
-              </m:oMath>
-            </m:oMathPara>
-          </w:p>
-        </w:tc>
-        <w:tc>
-          <w:tcPr>
-            <w:tcW w:w="0" w:type="auto"/>
-          </w:tcPr>
-          <w:p>
-            <w:pPr>
-              <w:pStyle w:val="NoSpacing"/>
-              <w:rPr>
-                <w:rFonts w:ascii="Calibri" w:eastAsia="Calibri" w:hAnsi="Calibri" w:cs="Times New Roman"/>
-              </w:rPr>
-            </w:pPr>
-            <w:r>
-              <w:rPr>
-                <w:rFonts w:ascii="Calibri" w:eastAsia="Calibri" w:hAnsi="Calibri" w:cs="Times New Roman"/>
-              </w:rPr>
-              <w:t>a</w:t>
-            </w:r>
-            <w:r>
-              <w:rPr>
-                <w:rFonts w:ascii="Calibri" w:eastAsia="Calibri" w:hAnsi="Calibri" w:cs="Times New Roman"/>
-              </w:rPr>
-              <w:t>ll other signals</w:t>
-            </w:r>
-          </w:p>
-        </w:tc>
-      </w:tr>
-      <w:tr>
-        <w:trPr>
-          <w:trHeight w:val="103"/>
-        </w:trPr>
-        <w:tc>
-          <w:tcPr>
-            <w:tcW w:w="0" w:type="auto"/>
-            <w:tcBorders>
-              <w:right w:val="single" w:sz="12" w:space="0" w:color="auto"/>
-            </w:tcBorders>
-            <w:shd w:val="clear" w:color="auto" w:fill="E7E6E6" w:themeFill="background2"/>
-            <w:vAlign w:val="center"/>
-          </w:tcPr>
-          <w:p>
-            <w:pPr>
-              <w:pStyle w:val="NoSpacing"/>
-              <w:jc w:val="right"/>
-              <w:rPr>
-                <w:rFonts w:ascii="Calibri" w:eastAsia="Calibri" w:hAnsi="Calibri" w:cs="Times New Roman"/>
-                <w:b/>
-                <w:bCs/>
-              </w:rPr>
-            </w:pPr>
-            <w:r>
-              <w:rPr>
-                <w:rFonts w:eastAsiaTheme="minorEastAsia"/>
-                <w:b/>
-                <w:bCs/>
-              </w:rPr>
-              <w:t xml:space="preserve"> </w:t>
-            </w:r>
-            <m:oMath>
-              <m:sSub>
-                <m:sSubPr>
-                  <m:ctrlPr>
-                    <w:rPr>
-                      <w:rFonts w:ascii="Cambria Math" w:eastAsia="Calibri" w:hAnsi="Cambria Math" w:cs="Times New Roman"/>
-                      <w:b/>
-                      <w:bCs/>
-                      <w:i/>
-                    </w:rPr>
-                  </m:ctrlPr>
-                </m:sSubPr>
-                <m:e>
-                  <m:sSub>
-                    <m:sSubPr>
-                      <m:ctrlPr>
-                        <w:rPr>
-                          <w:rFonts w:ascii="Cambria Math" w:eastAsia="Calibri" w:hAnsi="Cambria Math" w:cs="Times New Roman"/>
-                          <w:b/>
-                          <w:bCs/>
-                          <w:i/>
-                        </w:rPr>
-                      </m:ctrlPr>
-                    </m:sSubPr>
-                    <m:e>
-                      <m:r>
-                        <m:rPr>
-                          <m:sty m:val="bi"/>
-                        </m:rPr>
-                        <w:rPr>
-                          <w:rFonts w:ascii="Cambria Math" w:eastAsia="Calibri" w:hAnsi="Cambria Math" w:cs="Times New Roman"/>
-                        </w:rPr>
-                        <m:t>I</m:t>
-                      </m:r>
-                    </m:e>
-                    <m:sub>
-                      <m:r>
-                        <m:rPr>
-                          <m:sty m:val="bi"/>
-                        </m:rPr>
-                        <w:rPr>
-                          <w:rFonts w:ascii="Cambria Math" w:eastAsia="Calibri" w:hAnsi="Cambria Math" w:cs="Times New Roman"/>
-                        </w:rPr>
-                        <m:t>CC</m:t>
-                      </m:r>
-                    </m:sub>
-                  </m:sSub>
-                </m:e>
-                <m:sub>
-                  <m:r>
-                    <m:rPr>
-                      <m:sty m:val="bi"/>
-                    </m:rPr>
-                    <w:rPr>
-                      <w:rFonts w:ascii="Cambria Math" w:eastAsia="Calibri" w:hAnsi="Cambria Math" w:cs="Times New Roman"/>
-                    </w:rPr>
-                    <m:t>max</m:t>
-                  </m:r>
-                </m:sub>
-              </m:sSub>
-            </m:oMath>
-          </w:p>
-        </w:tc>
-        <w:tc>
-          <w:tcPr>
-            <w:tcW w:w="0" w:type="auto"/>
-            <w:tcBorders>
-              <w:left w:val="single" w:sz="12" w:space="0" w:color="auto"/>
-            </w:tcBorders>
-            <w:shd w:val="clear" w:color="auto" w:fill="auto"/>
-            <w:vAlign w:val="center"/>
-          </w:tcPr>
-          <w:p>
-            <w:pPr>
-              <w:pStyle w:val="NoSpacing"/>
-              <w:rPr>
-                <w:rFonts w:ascii="Calibri" w:eastAsia="Calibri" w:hAnsi="Calibri" w:cs="Times New Roman"/>
-              </w:rPr>
-            </w:pPr>
-            <m:oMathPara>
-              <m:oMath>
-                <m:r>
-                  <w:rPr>
-                    <w:rFonts w:ascii="Cambria Math" w:eastAsia="Calibri" w:hAnsi="Cambria Math" w:cs="Times New Roman"/>
-                  </w:rPr>
-                  <m:t>120</m:t>
-                </m:r>
-                <m:r>
-                  <m:rPr>
-                    <m:sty m:val="p"/>
-                  </m:rPr>
-                  <w:rPr>
-                    <w:rFonts w:ascii="Cambria Math" w:eastAsia="Calibri" w:hAnsi="Cambria Math" w:cs="Times New Roman"/>
-                  </w:rPr>
-                  <m:t xml:space="preserve"> mA</m:t>
-                </m:r>
-              </m:oMath>
-            </m:oMathPara>
-          </w:p>
-        </w:tc>
-        <w:tc>
-          <w:tcPr>
-            <w:tcW w:w="0" w:type="auto"/>
-          </w:tcPr>
-          <w:p>
-            <w:pPr>
-              <w:pStyle w:val="NoSpacing"/>
-              <w:rPr>
-                <w:rFonts w:ascii="Calibri" w:eastAsia="Calibri" w:hAnsi="Calibri" w:cs="Times New Roman"/>
-              </w:rPr>
-            </w:pPr>
-          </w:p>
-        </w:tc>
-      </w:tr>
-    </w:tbl>
-    <w:p>
-      <w:r>
-        <w:br w:type="page"/>
-      </w:r>
-    </w:p>
-    <w:p>
-      <w:pPr>
-        <w:pStyle w:val="Heading1"/>
-      </w:pPr>
-      <w:r>
-        <w:lastRenderedPageBreak/>
-        <w:t>Information for Developers</w:t>
-      </w:r>
-      <w:r>
-        <w:t xml:space="preserve">: </w:t>
-      </w:r>
-      <w:r>
-        <w:t>RAM2E II Command Set</w:t>
-      </w:r>
-    </w:p>
-    <w:p>
-      <w:r>
-        <w:t xml:space="preserve">RAM2E II supports a proprietary command set to facilitate software access to the special features of the card (for example to adjust the RAM capacity). The content of a command consists of an 8-bit command number and an 8-bit argument. Commands are issued by repeated writes to the RAMWorks bank register at $C073. To issue a command, a series of </w:t>
-      </w:r>
-      <w:r>
-        <w:t>eight</w:t>
-      </w:r>
-      <w:r>
-        <w:t xml:space="preserve"> write accesses to the </w:t>
-      </w:r>
-      <w:r>
-        <w:t xml:space="preserve">RAMWorks </w:t>
-      </w:r>
-      <w:r>
-        <w:t>bank register</w:t>
-      </w:r>
-      <w:r>
-        <w:t xml:space="preserve"> at address $C073</w:t>
+      <w:r>
+        <w:t xml:space="preserve"> The magic number sequence </w:t>
+      </w:r>
+      <w:r>
+        <w:t>which must be written is</w:t>
+      </w:r>
+      <w:r>
+        <w:t xml:space="preserve"> $FF, $00, $55, $AA, $C1, $AD. Following </w:t>
+      </w:r>
+      <w:r>
+        <w:t xml:space="preserve">writing </w:t>
+      </w:r>
+      <w:r>
+        <w:t>the magic number sequence</w:t>
+      </w:r>
+      <w:r>
+        <w:t xml:space="preserve"> to $C073</w:t>
+      </w:r>
+      <w:r>
+        <w:t>, t</w:t>
+      </w:r>
+      <w:r>
+        <w:t xml:space="preserve">he </w:t>
+      </w:r>
+      <w:r>
+        <w:t>command number and then argument are written to $C073</w:t>
+      </w:r>
+      <w:r>
+        <w:t>.</w:t>
+      </w:r>
+      <w:r>
+        <w:t xml:space="preserve"> Once all eight bytes are submitted, the command is executed. If eight or more PHI0 </w:t>
+      </w:r>
+      <w:r>
+        <w:t>cycles</w:t>
+      </w:r>
+      <w:r>
+        <w:t xml:space="preserve"> elapse between submission of subsequent bytes of the command sequence,</w:t>
+      </w:r>
+      <w:r>
+        <w:t xml:space="preserve"> or if an incorrect magic number is submitted,</w:t>
+      </w:r>
+      <w:r>
+        <w:t xml:space="preserve"> the command sequence detector </w:t>
+      </w:r>
+      <w:r>
+        <w:t>resets</w:t>
+      </w:r>
+      <w:r>
+        <w:t xml:space="preserve"> and the command sequence must begin again for </w:t>
+      </w:r>
+      <w:r>
+        <w:t>any</w:t>
+      </w:r>
+      <w:r>
+        <w:t xml:space="preserve"> command to be accepted.</w:t>
+      </w:r>
+      <w:r>
+        <w:t xml:space="preserve"> After a command is submitted, unless otherwise specified in the command description, the RAMWorks bank address will be equal to the argument submitted</w:t>
+      </w:r>
+      <w:r>
+        <w:t>, as the argument is the last byte written to $C073</w:t>
+      </w:r>
+      <w:r>
+        <w:t xml:space="preserve"> as part of the command sequence</w:t>
+      </w:r>
+      <w:r>
+        <w:t>.</w:t>
       </w:r>
       <w:r>
         <w:t xml:space="preserve"> </w:t>
       </w:r>
       <w:r>
-        <w:t>is</w:t>
-      </w:r>
-      <w:r>
-        <w:t xml:space="preserve"> required.</w:t>
-      </w:r>
-      <w:r>
-        <w:t xml:space="preserve"> </w:t>
-      </w:r>
-      <w:r>
-        <w:t xml:space="preserve">Each of the eight bytes must be written within seven PHI0 clocks of the submission of the previous byte or the command will not be accepted. This prevents ordinary RAMWorks bank switches from inadvertently triggering a command submission. </w:t>
-      </w:r>
-      <w:r>
-        <w:t xml:space="preserve"> </w:t>
-      </w:r>
-      <w:r>
-        <w:t>In the first part of the command sequence, six</w:t>
-      </w:r>
-      <w:r>
-        <w:t xml:space="preserve"> magic numbers must be written in sequence to </w:t>
-      </w:r>
-      <w:r>
-        <w:t>$C073</w:t>
-      </w:r>
-      <w:r>
-        <w:t>.</w:t>
-      </w:r>
-      <w:r>
-        <w:t xml:space="preserve"> The magic number sequence </w:t>
-      </w:r>
-      <w:r>
-        <w:t>which must be written is</w:t>
-      </w:r>
-      <w:r>
-        <w:t xml:space="preserve"> $FF, $00, $55, $AA, $C1, $AD. Following </w:t>
-      </w:r>
-      <w:r>
-        <w:t xml:space="preserve">writing </w:t>
-      </w:r>
-      <w:r>
-        <w:t>the magic number sequence</w:t>
-      </w:r>
-      <w:r>
-        <w:t xml:space="preserve"> to $C073</w:t>
-      </w:r>
-      <w:r>
-        <w:t>, t</w:t>
-      </w:r>
-      <w:r>
-        <w:t xml:space="preserve">he </w:t>
-      </w:r>
-      <w:r>
-        <w:t>command number and then argument are written to $C073</w:t>
-      </w:r>
-      <w:r>
-        <w:t>.</w:t>
-      </w:r>
-      <w:r>
-        <w:t xml:space="preserve"> Once all eight bytes are submitted, the command is executed. If eight or more PHI0 </w:t>
-      </w:r>
-      <w:r>
-        <w:t>cycles</w:t>
-      </w:r>
-      <w:r>
-        <w:t xml:space="preserve"> elapse between submission of subsequent bytes of the command sequence,</w:t>
-      </w:r>
-      <w:r>
-        <w:t xml:space="preserve"> or if an incorrect magic number is submitted,</w:t>
-      </w:r>
-      <w:r>
-        <w:t xml:space="preserve"> the command sequence detector </w:t>
-      </w:r>
-      <w:r>
-        <w:t>resets</w:t>
-      </w:r>
-      <w:r>
-        <w:t xml:space="preserve"> and the command sequence must begin again for </w:t>
-      </w:r>
-      <w:r>
-        <w:t>any</w:t>
-      </w:r>
-      <w:r>
-        <w:t xml:space="preserve"> command to be accepted.</w:t>
-      </w:r>
-      <w:r>
-        <w:t xml:space="preserve"> After a command is submitted, unless otherwise specified in the command description, the RAMWorks bank address will be equal to the argument submitted</w:t>
-      </w:r>
-      <w:r>
-        <w:t>, as the argument is the last byte written to $C073</w:t>
-      </w:r>
-      <w:r>
-        <w:t xml:space="preserve"> as part of the command sequence</w:t>
-      </w:r>
-      <w:r>
-        <w:t>.</w:t>
-      </w:r>
-      <w:r>
-        <w:t xml:space="preserve"> </w:t>
-      </w:r>
-      <w:r>
         <w:t xml:space="preserve">For more information on this command set, see the RAM2E and GWRAM utility program source code on the Garrett’s Workshop GitHub page at </w:t>
       </w:r>
-      <w:hyperlink r:id="rId11" w:history="1">
+      <w:hyperlink r:id="rId8" w:history="1">
         <w:r>
           <w:rPr>
             <w:rStyle w:val="Hyperlink"/>
@@ -5244,6 +2626,9 @@
     </w:tbl>
     <w:p>
       <w:r>
+        <w:t>All other command numbers are reserved and should not be submitted to the RAM2E II card.</w:t>
+      </w:r>
+      <w:r>
         <w:br w:type="page"/>
       </w:r>
     </w:p>
@@ -5253,10 +2638,7 @@
       </w:pPr>
       <w:r>
         <w:lastRenderedPageBreak/>
-        <w:t>Information for Developers</w:t>
-      </w:r>
-      <w:r>
-        <w:t xml:space="preserve">: </w:t>
+        <w:t xml:space="preserve">Information for Developers: </w:t>
       </w:r>
       <w:r>
         <w:t>Theory of Operation</w:t>
@@ -5355,7 +2737,7 @@
     <w:p>
       <w:pPr>
         <w:sectPr>
-          <w:footerReference w:type="first" r:id="rId12"/>
+          <w:footerReference w:type="first" r:id="rId9"/>
           <w:pgSz w:w="12240" w:h="15840"/>
           <w:pgMar w:top="1440" w:right="1440" w:bottom="1440" w:left="1440" w:header="720" w:footer="720" w:gutter="0"/>
           <w:cols w:space="720"/>
@@ -5406,7 +2788,7 @@
                     <pic:cNvPicPr/>
                   </pic:nvPicPr>
                   <pic:blipFill rotWithShape="1">
-                    <a:blip r:embed="rId13" cstate="print">
+                    <a:blip r:embed="rId10" cstate="print">
                       <a:extLst>
                         <a:ext uri="{28A0092B-C50C-407E-A947-70E740481C1C}">
                           <a14:useLocalDpi xmlns:a14="http://schemas.microsoft.com/office/drawing/2010/main" val="0"/>
@@ -5512,53 +2894,6 @@
       <w:r>
         <w:continuationSeparator/>
       </w:r>
-    </w:p>
-  </w:footnote>
-  <w:footnote w:id="1">
-    <w:p>
-      <w:pPr>
-        <w:pStyle w:val="FootnoteText"/>
-      </w:pPr>
-      <w:r>
-        <w:rPr>
-          <w:rStyle w:val="FootnoteReference"/>
-        </w:rPr>
-        <w:footnoteRef/>
-      </w:r>
-      <w:r>
-        <w:t xml:space="preserve"> Maximum power consumption measured with </w:t>
-      </w:r>
-      <w:r>
-        <w:t>quadruple-</w:t>
-      </w:r>
-      <w:r>
-        <w:t xml:space="preserve">unrolled auxiliary RAM </w:t>
-      </w:r>
-      <w:r>
-        <w:t>read/write</w:t>
-      </w:r>
-      <w:r>
-        <w:t xml:space="preserve"> loop running </w:t>
-      </w:r>
-      <w:r>
-        <w:t>on</w:t>
-      </w:r>
-      <w:r>
-        <w:t xml:space="preserve"> </w:t>
-      </w:r>
-      <w:proofErr w:type="spellStart"/>
-      <w:r>
-        <w:t>FastCHIP</w:t>
-      </w:r>
-      <w:proofErr w:type="spellEnd"/>
-      <w:r>
-        <w:t xml:space="preserve"> IIe accelerator at 16.6 </w:t>
-      </w:r>
-      <w:proofErr w:type="spellStart"/>
-      <w:r>
-        <w:t>MHz.</w:t>
-      </w:r>
-      <w:proofErr w:type="spellEnd"/>
     </w:p>
   </w:footnote>
 </w:footnotes>

</xml_diff>